<commit_message>
analysis document almost completed
</commit_message>
<xml_diff>
--- a/AnalysisDocument.docx
+++ b/AnalysisDocument.docx
@@ -18,51 +18,43 @@
           <w:sz w:val="48"/>
           <w:szCs w:val="48"/>
         </w:rPr>
-        <w:t>BLM19417E</w:t>
-      </w:r>
-      <w:r>
+        <w:t xml:space="preserve">BLM19417E </w:t>
+      </w:r>
+    </w:p>
+    <w:p>
+      <w:pPr>
+        <w:pStyle w:val="Balk1"/>
+        <w:jc w:val="center"/>
         <w:rPr>
           <w:color w:val="FF0000"/>
           <w:sz w:val="48"/>
           <w:szCs w:val="48"/>
         </w:rPr>
-        <w:t xml:space="preserve"> </w:t>
-      </w:r>
-    </w:p>
-    <w:p>
-      <w:pPr>
-        <w:pStyle w:val="Balk1"/>
-        <w:jc w:val="center"/>
+      </w:pPr>
+      <w:r>
         <w:rPr>
           <w:color w:val="FF0000"/>
           <w:sz w:val="48"/>
           <w:szCs w:val="48"/>
         </w:rPr>
-      </w:pPr>
+        <w:t xml:space="preserve">Web Design </w:t>
+      </w:r>
+      <w:proofErr w:type="spellStart"/>
       <w:r>
         <w:rPr>
           <w:color w:val="FF0000"/>
           <w:sz w:val="48"/>
           <w:szCs w:val="48"/>
         </w:rPr>
-        <w:t xml:space="preserve">Web Design </w:t>
-      </w:r>
-      <w:proofErr w:type="spellStart"/>
+        <w:t>And</w:t>
+      </w:r>
+      <w:proofErr w:type="spellEnd"/>
       <w:r>
         <w:rPr>
           <w:color w:val="FF0000"/>
           <w:sz w:val="48"/>
           <w:szCs w:val="48"/>
         </w:rPr>
-        <w:t>And</w:t>
-      </w:r>
-      <w:proofErr w:type="spellEnd"/>
-      <w:r>
-        <w:rPr>
-          <w:color w:val="FF0000"/>
-          <w:sz w:val="48"/>
-          <w:szCs w:val="48"/>
-        </w:rPr>
         <w:t xml:space="preserve"> Programming</w:t>
       </w:r>
     </w:p>
@@ -658,8 +650,3131 @@
     </w:p>
     <w:p/>
     <w:p/>
+    <w:p/>
+    <w:p>
+      <w:pPr>
+        <w:pStyle w:val="Balk4"/>
+        <w:rPr>
+          <w:color w:val="4472C4" w:themeColor="accent1"/>
+        </w:rPr>
+      </w:pPr>
+      <w:proofErr w:type="gramStart"/>
+      <w:r>
+        <w:rPr>
+          <w:color w:val="4472C4" w:themeColor="accent1"/>
+        </w:rPr>
+        <w:t>a</w:t>
+      </w:r>
+      <w:proofErr w:type="gramEnd"/>
+      <w:r>
+        <w:rPr>
+          <w:color w:val="4472C4" w:themeColor="accent1"/>
+        </w:rPr>
+        <w:t>-)</w:t>
+      </w:r>
+    </w:p>
+    <w:p>
+      <w:pPr>
+        <w:pStyle w:val="Balk5"/>
+        <w:jc w:val="center"/>
+        <w:rPr>
+          <w:color w:val="538135" w:themeColor="accent6" w:themeShade="BF"/>
+        </w:rPr>
+      </w:pPr>
+      <w:proofErr w:type="spellStart"/>
+      <w:r>
+        <w:rPr>
+          <w:color w:val="538135" w:themeColor="accent6" w:themeShade="BF"/>
+        </w:rPr>
+        <w:t>Models</w:t>
+      </w:r>
+      <w:proofErr w:type="spellEnd"/>
+    </w:p>
+    <w:p>
+      <w:proofErr w:type="spellStart"/>
+      <w:r>
+        <w:rPr>
+          <w:color w:val="ED7D31" w:themeColor="accent2"/>
+        </w:rPr>
+        <w:t>Fixture</w:t>
+      </w:r>
+      <w:proofErr w:type="spellEnd"/>
+      <w:r>
+        <w:rPr>
+          <w:color w:val="ED7D31" w:themeColor="accent2"/>
+        </w:rPr>
+        <w:t>:</w:t>
+      </w:r>
+      <w:r>
+        <w:t xml:space="preserve"> </w:t>
+      </w:r>
+      <w:proofErr w:type="spellStart"/>
+      <w:r>
+        <w:t>It</w:t>
+      </w:r>
+      <w:proofErr w:type="spellEnd"/>
+      <w:r>
+        <w:t xml:space="preserve"> is </w:t>
+      </w:r>
+      <w:proofErr w:type="spellStart"/>
+      <w:r>
+        <w:t>the</w:t>
+      </w:r>
+      <w:proofErr w:type="spellEnd"/>
+      <w:r>
+        <w:t xml:space="preserve"> model </w:t>
+      </w:r>
+      <w:proofErr w:type="spellStart"/>
+      <w:r>
+        <w:t>that</w:t>
+      </w:r>
+      <w:proofErr w:type="spellEnd"/>
+      <w:r>
+        <w:t xml:space="preserve"> </w:t>
+      </w:r>
+      <w:proofErr w:type="spellStart"/>
+      <w:r>
+        <w:t>stands</w:t>
+      </w:r>
+      <w:proofErr w:type="spellEnd"/>
+      <w:r>
+        <w:t xml:space="preserve"> </w:t>
+      </w:r>
+      <w:proofErr w:type="spellStart"/>
+      <w:r>
+        <w:t>for</w:t>
+      </w:r>
+      <w:proofErr w:type="spellEnd"/>
+      <w:r>
+        <w:t xml:space="preserve"> a </w:t>
+      </w:r>
+      <w:proofErr w:type="spellStart"/>
+      <w:r>
+        <w:t>designated</w:t>
+      </w:r>
+      <w:proofErr w:type="spellEnd"/>
+      <w:r>
+        <w:t xml:space="preserve"> </w:t>
+      </w:r>
+      <w:proofErr w:type="spellStart"/>
+      <w:r>
+        <w:t>competition</w:t>
+      </w:r>
+      <w:proofErr w:type="spellEnd"/>
+      <w:r>
+        <w:t xml:space="preserve"> </w:t>
+      </w:r>
+      <w:proofErr w:type="spellStart"/>
+      <w:r>
+        <w:t>between</w:t>
+      </w:r>
+      <w:proofErr w:type="spellEnd"/>
+      <w:r>
+        <w:t xml:space="preserve"> 2 </w:t>
+      </w:r>
+      <w:proofErr w:type="spellStart"/>
+      <w:r>
+        <w:t>teams</w:t>
+      </w:r>
+      <w:proofErr w:type="spellEnd"/>
+      <w:r>
+        <w:t>.</w:t>
+      </w:r>
+    </w:p>
+    <w:p>
+      <w:r>
+        <w:rPr>
+          <w:color w:val="ED7D31" w:themeColor="accent2"/>
+        </w:rPr>
+        <w:t>Club</w:t>
+      </w:r>
+      <w:r>
+        <w:rPr>
+          <w:color w:val="ED7D31" w:themeColor="accent2"/>
+        </w:rPr>
+        <w:t xml:space="preserve">: </w:t>
+      </w:r>
+      <w:proofErr w:type="spellStart"/>
+      <w:r>
+        <w:t>It</w:t>
+      </w:r>
+      <w:proofErr w:type="spellEnd"/>
+      <w:r>
+        <w:t xml:space="preserve"> is </w:t>
+      </w:r>
+      <w:proofErr w:type="spellStart"/>
+      <w:r>
+        <w:t>the</w:t>
+      </w:r>
+      <w:proofErr w:type="spellEnd"/>
+      <w:r>
+        <w:t xml:space="preserve"> model </w:t>
+      </w:r>
+      <w:proofErr w:type="spellStart"/>
+      <w:r>
+        <w:t>that</w:t>
+      </w:r>
+      <w:proofErr w:type="spellEnd"/>
+      <w:r>
+        <w:t xml:space="preserve"> </w:t>
+      </w:r>
+      <w:proofErr w:type="spellStart"/>
+      <w:r>
+        <w:t>refers</w:t>
+      </w:r>
+      <w:proofErr w:type="spellEnd"/>
+      <w:r>
+        <w:t xml:space="preserve"> </w:t>
+      </w:r>
+      <w:proofErr w:type="spellStart"/>
+      <w:r>
+        <w:t>t</w:t>
+      </w:r>
+      <w:r>
+        <w:t>o</w:t>
+      </w:r>
+      <w:proofErr w:type="spellEnd"/>
+      <w:r>
+        <w:t xml:space="preserve"> </w:t>
+      </w:r>
+      <w:proofErr w:type="spellStart"/>
+      <w:r>
+        <w:t>the</w:t>
+      </w:r>
+      <w:proofErr w:type="spellEnd"/>
+      <w:r>
+        <w:t xml:space="preserve"> </w:t>
+      </w:r>
+      <w:proofErr w:type="spellStart"/>
+      <w:r>
+        <w:t>clubs</w:t>
+      </w:r>
+      <w:proofErr w:type="spellEnd"/>
+      <w:r>
+        <w:t xml:space="preserve"> </w:t>
+      </w:r>
+      <w:proofErr w:type="spellStart"/>
+      <w:r>
+        <w:t>which</w:t>
+      </w:r>
+      <w:proofErr w:type="spellEnd"/>
+      <w:r>
+        <w:t xml:space="preserve"> </w:t>
+      </w:r>
+      <w:proofErr w:type="spellStart"/>
+      <w:r>
+        <w:t>are</w:t>
+      </w:r>
+      <w:proofErr w:type="spellEnd"/>
+      <w:r>
+        <w:t xml:space="preserve"> </w:t>
+      </w:r>
+      <w:proofErr w:type="spellStart"/>
+      <w:r>
+        <w:t>the</w:t>
+      </w:r>
+      <w:proofErr w:type="spellEnd"/>
+      <w:r>
+        <w:t xml:space="preserve"> </w:t>
+      </w:r>
+      <w:proofErr w:type="spellStart"/>
+      <w:r>
+        <w:t>owner</w:t>
+      </w:r>
+      <w:proofErr w:type="spellEnd"/>
+      <w:r>
+        <w:t xml:space="preserve"> of </w:t>
+      </w:r>
+      <w:proofErr w:type="spellStart"/>
+      <w:r>
+        <w:t>teams</w:t>
+      </w:r>
+      <w:proofErr w:type="spellEnd"/>
+      <w:r>
+        <w:t>.</w:t>
+      </w:r>
+    </w:p>
+    <w:p>
+      <w:r>
+        <w:rPr>
+          <w:color w:val="ED7D31" w:themeColor="accent2"/>
+        </w:rPr>
+        <w:t>Team</w:t>
+      </w:r>
+      <w:r>
+        <w:rPr>
+          <w:color w:val="ED7D31" w:themeColor="accent2"/>
+        </w:rPr>
+        <w:t>:</w:t>
+      </w:r>
+      <w:r>
+        <w:rPr>
+          <w:color w:val="ED7D31" w:themeColor="accent2"/>
+        </w:rPr>
+        <w:t xml:space="preserve"> </w:t>
+      </w:r>
+      <w:proofErr w:type="spellStart"/>
+      <w:r>
+        <w:t>It</w:t>
+      </w:r>
+      <w:proofErr w:type="spellEnd"/>
+      <w:r>
+        <w:t xml:space="preserve"> is </w:t>
+      </w:r>
+      <w:proofErr w:type="spellStart"/>
+      <w:r>
+        <w:t>the</w:t>
+      </w:r>
+      <w:proofErr w:type="spellEnd"/>
+      <w:r>
+        <w:t xml:space="preserve"> model </w:t>
+      </w:r>
+      <w:proofErr w:type="spellStart"/>
+      <w:r>
+        <w:t>that</w:t>
+      </w:r>
+      <w:proofErr w:type="spellEnd"/>
+      <w:r>
+        <w:t xml:space="preserve"> </w:t>
+      </w:r>
+      <w:proofErr w:type="spellStart"/>
+      <w:r>
+        <w:t>stands</w:t>
+      </w:r>
+      <w:proofErr w:type="spellEnd"/>
+      <w:r>
+        <w:t xml:space="preserve"> </w:t>
+      </w:r>
+      <w:proofErr w:type="spellStart"/>
+      <w:r>
+        <w:t>for</w:t>
+      </w:r>
+      <w:proofErr w:type="spellEnd"/>
+      <w:r>
+        <w:t xml:space="preserve"> a </w:t>
+      </w:r>
+      <w:proofErr w:type="spellStart"/>
+      <w:r>
+        <w:t>group</w:t>
+      </w:r>
+      <w:proofErr w:type="spellEnd"/>
+      <w:r>
+        <w:t xml:space="preserve"> of </w:t>
+      </w:r>
+      <w:proofErr w:type="spellStart"/>
+      <w:r>
+        <w:t>people</w:t>
+      </w:r>
+      <w:proofErr w:type="spellEnd"/>
+      <w:r>
+        <w:t xml:space="preserve"> </w:t>
+      </w:r>
+      <w:proofErr w:type="spellStart"/>
+      <w:r>
+        <w:t>playing</w:t>
+      </w:r>
+      <w:proofErr w:type="spellEnd"/>
+      <w:r>
+        <w:t xml:space="preserve"> </w:t>
+      </w:r>
+      <w:proofErr w:type="spellStart"/>
+      <w:r>
+        <w:t>sport</w:t>
+      </w:r>
+      <w:proofErr w:type="spellEnd"/>
+      <w:r>
+        <w:t xml:space="preserve"> </w:t>
+      </w:r>
+      <w:proofErr w:type="spellStart"/>
+      <w:r>
+        <w:t>fixtures</w:t>
+      </w:r>
+      <w:proofErr w:type="spellEnd"/>
+      <w:r>
+        <w:t xml:space="preserve"> in a </w:t>
+      </w:r>
+      <w:proofErr w:type="spellStart"/>
+      <w:r>
+        <w:t>club</w:t>
+      </w:r>
+      <w:proofErr w:type="spellEnd"/>
+      <w:r>
+        <w:t>.</w:t>
+      </w:r>
+    </w:p>
+    <w:p>
+      <w:proofErr w:type="spellStart"/>
+      <w:r>
+        <w:rPr>
+          <w:color w:val="ED7D31" w:themeColor="accent2"/>
+        </w:rPr>
+        <w:t>Sport</w:t>
+      </w:r>
+      <w:proofErr w:type="spellEnd"/>
+      <w:r>
+        <w:rPr>
+          <w:color w:val="ED7D31" w:themeColor="accent2"/>
+        </w:rPr>
+        <w:t>:</w:t>
+      </w:r>
+      <w:r>
+        <w:t xml:space="preserve"> </w:t>
+      </w:r>
+      <w:proofErr w:type="spellStart"/>
+      <w:r>
+        <w:t>It</w:t>
+      </w:r>
+      <w:proofErr w:type="spellEnd"/>
+      <w:r>
+        <w:t xml:space="preserve"> is </w:t>
+      </w:r>
+      <w:proofErr w:type="spellStart"/>
+      <w:r>
+        <w:t>the</w:t>
+      </w:r>
+      <w:proofErr w:type="spellEnd"/>
+      <w:r>
+        <w:t xml:space="preserve"> model </w:t>
+      </w:r>
+      <w:proofErr w:type="spellStart"/>
+      <w:r>
+        <w:t>that</w:t>
+      </w:r>
+      <w:proofErr w:type="spellEnd"/>
+      <w:r>
+        <w:t xml:space="preserve"> </w:t>
+      </w:r>
+      <w:proofErr w:type="spellStart"/>
+      <w:r>
+        <w:t>refers</w:t>
+      </w:r>
+      <w:proofErr w:type="spellEnd"/>
+      <w:r>
+        <w:t xml:space="preserve"> </w:t>
+      </w:r>
+      <w:proofErr w:type="spellStart"/>
+      <w:r>
+        <w:t>to</w:t>
+      </w:r>
+      <w:proofErr w:type="spellEnd"/>
+      <w:r>
+        <w:t xml:space="preserve"> </w:t>
+      </w:r>
+      <w:proofErr w:type="spellStart"/>
+      <w:r>
+        <w:t>sport</w:t>
+      </w:r>
+      <w:proofErr w:type="spellEnd"/>
+      <w:r>
+        <w:t xml:space="preserve"> </w:t>
+      </w:r>
+      <w:proofErr w:type="spellStart"/>
+      <w:r>
+        <w:t>types</w:t>
+      </w:r>
+      <w:proofErr w:type="spellEnd"/>
+      <w:r>
+        <w:t xml:space="preserve"> </w:t>
+      </w:r>
+      <w:proofErr w:type="gramStart"/>
+      <w:r>
+        <w:t xml:space="preserve">( </w:t>
+      </w:r>
+      <w:proofErr w:type="spellStart"/>
+      <w:r>
+        <w:t>volleyball</w:t>
+      </w:r>
+      <w:proofErr w:type="spellEnd"/>
+      <w:proofErr w:type="gramEnd"/>
+      <w:r>
+        <w:t xml:space="preserve">, basketbol lor </w:t>
+      </w:r>
+      <w:proofErr w:type="spellStart"/>
+      <w:r>
+        <w:t>etc</w:t>
+      </w:r>
+      <w:proofErr w:type="spellEnd"/>
+      <w:r>
+        <w:t xml:space="preserve">. ) </w:t>
+      </w:r>
+      <w:proofErr w:type="spellStart"/>
+      <w:r>
+        <w:t>and</w:t>
+      </w:r>
+      <w:proofErr w:type="spellEnd"/>
+      <w:r>
+        <w:t xml:space="preserve"> </w:t>
+      </w:r>
+      <w:proofErr w:type="spellStart"/>
+      <w:r>
+        <w:t>holds</w:t>
+      </w:r>
+      <w:proofErr w:type="spellEnd"/>
+      <w:r>
+        <w:t xml:space="preserve"> </w:t>
+      </w:r>
+      <w:proofErr w:type="spellStart"/>
+      <w:r>
+        <w:t>its</w:t>
+      </w:r>
+      <w:proofErr w:type="spellEnd"/>
+      <w:r>
+        <w:t xml:space="preserve"> </w:t>
+      </w:r>
+      <w:proofErr w:type="spellStart"/>
+      <w:r>
+        <w:t>properties</w:t>
+      </w:r>
+      <w:proofErr w:type="spellEnd"/>
+      <w:r>
+        <w:t>.</w:t>
+      </w:r>
+    </w:p>
+    <w:p>
+      <w:proofErr w:type="spellStart"/>
+      <w:proofErr w:type="gramStart"/>
+      <w:r>
+        <w:rPr>
+          <w:color w:val="ED7D31" w:themeColor="accent2"/>
+        </w:rPr>
+        <w:t>Score</w:t>
+      </w:r>
+      <w:proofErr w:type="spellEnd"/>
+      <w:r>
+        <w:rPr>
+          <w:color w:val="ED7D31" w:themeColor="accent2"/>
+        </w:rPr>
+        <w:t>(</w:t>
+      </w:r>
+      <w:proofErr w:type="spellStart"/>
+      <w:proofErr w:type="gramEnd"/>
+      <w:r>
+        <w:rPr>
+          <w:color w:val="ED7D31" w:themeColor="accent2"/>
+        </w:rPr>
+        <w:t>Fixture</w:t>
+      </w:r>
+      <w:proofErr w:type="spellEnd"/>
+      <w:r>
+        <w:rPr>
+          <w:color w:val="ED7D31" w:themeColor="accent2"/>
+        </w:rPr>
+        <w:t xml:space="preserve"> </w:t>
+      </w:r>
+      <w:proofErr w:type="spellStart"/>
+      <w:r>
+        <w:rPr>
+          <w:color w:val="ED7D31" w:themeColor="accent2"/>
+        </w:rPr>
+        <w:t>Result</w:t>
+      </w:r>
+      <w:proofErr w:type="spellEnd"/>
+      <w:r>
+        <w:rPr>
+          <w:color w:val="ED7D31" w:themeColor="accent2"/>
+        </w:rPr>
+        <w:t>)</w:t>
+      </w:r>
+      <w:r>
+        <w:rPr>
+          <w:color w:val="ED7D31" w:themeColor="accent2"/>
+        </w:rPr>
+        <w:t>:</w:t>
+      </w:r>
+      <w:r>
+        <w:t xml:space="preserve"> </w:t>
+      </w:r>
+      <w:proofErr w:type="spellStart"/>
+      <w:r>
+        <w:t>It</w:t>
+      </w:r>
+      <w:proofErr w:type="spellEnd"/>
+      <w:r>
+        <w:t xml:space="preserve"> is </w:t>
+      </w:r>
+      <w:proofErr w:type="spellStart"/>
+      <w:r>
+        <w:t>the</w:t>
+      </w:r>
+      <w:proofErr w:type="spellEnd"/>
+      <w:r>
+        <w:t xml:space="preserve"> model </w:t>
+      </w:r>
+      <w:proofErr w:type="spellStart"/>
+      <w:r>
+        <w:t>that</w:t>
+      </w:r>
+      <w:proofErr w:type="spellEnd"/>
+      <w:r>
+        <w:t xml:space="preserve"> </w:t>
+      </w:r>
+      <w:proofErr w:type="spellStart"/>
+      <w:r>
+        <w:t>represents</w:t>
+      </w:r>
+      <w:proofErr w:type="spellEnd"/>
+      <w:r>
+        <w:t xml:space="preserve"> </w:t>
+      </w:r>
+      <w:proofErr w:type="spellStart"/>
+      <w:r>
+        <w:t>the</w:t>
+      </w:r>
+      <w:proofErr w:type="spellEnd"/>
+      <w:r>
+        <w:t xml:space="preserve"> </w:t>
+      </w:r>
+      <w:proofErr w:type="spellStart"/>
+      <w:r>
+        <w:t>result</w:t>
+      </w:r>
+      <w:proofErr w:type="spellEnd"/>
+      <w:r>
+        <w:t xml:space="preserve"> of a </w:t>
+      </w:r>
+      <w:proofErr w:type="spellStart"/>
+      <w:r>
+        <w:t>competition</w:t>
+      </w:r>
+      <w:proofErr w:type="spellEnd"/>
+      <w:r>
+        <w:t xml:space="preserve"> </w:t>
+      </w:r>
+      <w:proofErr w:type="spellStart"/>
+      <w:r>
+        <w:t>between</w:t>
+      </w:r>
+      <w:proofErr w:type="spellEnd"/>
+      <w:r>
+        <w:t xml:space="preserve"> </w:t>
+      </w:r>
+      <w:proofErr w:type="spellStart"/>
+      <w:r>
+        <w:t>two</w:t>
+      </w:r>
+      <w:proofErr w:type="spellEnd"/>
+      <w:r>
+        <w:t xml:space="preserve"> </w:t>
+      </w:r>
+      <w:proofErr w:type="spellStart"/>
+      <w:r>
+        <w:t>team</w:t>
+      </w:r>
+      <w:proofErr w:type="spellEnd"/>
+      <w:r>
+        <w:t>.</w:t>
+      </w:r>
+    </w:p>
+    <w:p>
+      <w:pPr>
+        <w:jc w:val="center"/>
+        <w:rPr>
+          <w:color w:val="538135" w:themeColor="accent6" w:themeShade="BF"/>
+        </w:rPr>
+      </w:pPr>
+      <w:proofErr w:type="spellStart"/>
+      <w:r>
+        <w:rPr>
+          <w:color w:val="538135" w:themeColor="accent6" w:themeShade="BF"/>
+        </w:rPr>
+        <w:t>Controllers</w:t>
+      </w:r>
+      <w:proofErr w:type="spellEnd"/>
+    </w:p>
+    <w:p>
+      <w:proofErr w:type="spellStart"/>
+      <w:r>
+        <w:rPr>
+          <w:color w:val="ED7D31" w:themeColor="accent2"/>
+        </w:rPr>
+        <w:t>FixtureController</w:t>
+      </w:r>
+      <w:proofErr w:type="spellEnd"/>
+      <w:r>
+        <w:rPr>
+          <w:color w:val="ED7D31" w:themeColor="accent2"/>
+        </w:rPr>
+        <w:t>:</w:t>
+      </w:r>
+      <w:r>
+        <w:t xml:space="preserve"> </w:t>
+      </w:r>
+      <w:proofErr w:type="spellStart"/>
+      <w:proofErr w:type="gramStart"/>
+      <w:r>
+        <w:t>Create,Edit</w:t>
+      </w:r>
+      <w:proofErr w:type="spellEnd"/>
+      <w:proofErr w:type="gramEnd"/>
+      <w:r>
+        <w:t xml:space="preserve">, </w:t>
+      </w:r>
+      <w:proofErr w:type="spellStart"/>
+      <w:r>
+        <w:t>List</w:t>
+      </w:r>
+      <w:proofErr w:type="spellEnd"/>
+      <w:r>
+        <w:t xml:space="preserve">, </w:t>
+      </w:r>
+      <w:proofErr w:type="spellStart"/>
+      <w:r>
+        <w:t>Delete</w:t>
+      </w:r>
+      <w:proofErr w:type="spellEnd"/>
+      <w:r>
+        <w:t xml:space="preserve"> </w:t>
+      </w:r>
+      <w:proofErr w:type="spellStart"/>
+      <w:r>
+        <w:t>operations</w:t>
+      </w:r>
+      <w:proofErr w:type="spellEnd"/>
+      <w:r>
+        <w:t xml:space="preserve"> of </w:t>
+      </w:r>
+      <w:proofErr w:type="spellStart"/>
+      <w:r>
+        <w:t>fixture</w:t>
+      </w:r>
+      <w:proofErr w:type="spellEnd"/>
+      <w:r>
+        <w:t xml:space="preserve"> model </w:t>
+      </w:r>
+      <w:proofErr w:type="spellStart"/>
+      <w:r>
+        <w:t>handling</w:t>
+      </w:r>
+      <w:proofErr w:type="spellEnd"/>
+      <w:r>
+        <w:t xml:space="preserve"> in </w:t>
+      </w:r>
+      <w:proofErr w:type="spellStart"/>
+      <w:r>
+        <w:t>this</w:t>
+      </w:r>
+      <w:proofErr w:type="spellEnd"/>
+      <w:r>
+        <w:t xml:space="preserve"> </w:t>
+      </w:r>
+      <w:proofErr w:type="spellStart"/>
+      <w:r>
+        <w:t>object</w:t>
+      </w:r>
+      <w:proofErr w:type="spellEnd"/>
+      <w:r>
+        <w:t xml:space="preserve">. </w:t>
+      </w:r>
+      <w:proofErr w:type="spellStart"/>
+      <w:r>
+        <w:t>It</w:t>
+      </w:r>
+      <w:proofErr w:type="spellEnd"/>
+      <w:r>
+        <w:t xml:space="preserve"> </w:t>
+      </w:r>
+      <w:proofErr w:type="spellStart"/>
+      <w:r>
+        <w:t>redirects</w:t>
+      </w:r>
+      <w:proofErr w:type="spellEnd"/>
+      <w:r>
+        <w:t xml:space="preserve"> </w:t>
+      </w:r>
+      <w:proofErr w:type="spellStart"/>
+      <w:r>
+        <w:t>to</w:t>
+      </w:r>
+      <w:proofErr w:type="spellEnd"/>
+      <w:r>
+        <w:t xml:space="preserve"> </w:t>
+      </w:r>
+      <w:proofErr w:type="spellStart"/>
+      <w:r>
+        <w:t>the</w:t>
+      </w:r>
+      <w:proofErr w:type="spellEnd"/>
+      <w:r>
+        <w:t xml:space="preserve"> </w:t>
+      </w:r>
+      <w:proofErr w:type="spellStart"/>
+      <w:r>
+        <w:t>related</w:t>
+      </w:r>
+      <w:proofErr w:type="spellEnd"/>
+      <w:r>
+        <w:t xml:space="preserve"> </w:t>
+      </w:r>
+      <w:proofErr w:type="spellStart"/>
+      <w:r>
+        <w:t>views</w:t>
+      </w:r>
+      <w:proofErr w:type="spellEnd"/>
+      <w:r>
+        <w:t xml:space="preserve"> </w:t>
+      </w:r>
+      <w:proofErr w:type="spellStart"/>
+      <w:r>
+        <w:t>to</w:t>
+      </w:r>
+      <w:proofErr w:type="spellEnd"/>
+      <w:r>
+        <w:t xml:space="preserve"> </w:t>
+      </w:r>
+      <w:proofErr w:type="spellStart"/>
+      <w:r>
+        <w:t>perform</w:t>
+      </w:r>
+      <w:proofErr w:type="spellEnd"/>
+      <w:r>
+        <w:t xml:space="preserve"> </w:t>
+      </w:r>
+      <w:proofErr w:type="spellStart"/>
+      <w:r>
+        <w:t>this</w:t>
+      </w:r>
+      <w:proofErr w:type="spellEnd"/>
+      <w:r>
+        <w:t xml:space="preserve"> </w:t>
+      </w:r>
+      <w:proofErr w:type="spellStart"/>
+      <w:r>
+        <w:t>operations</w:t>
+      </w:r>
+      <w:proofErr w:type="spellEnd"/>
+      <w:r>
+        <w:t>.</w:t>
+      </w:r>
+    </w:p>
+    <w:p>
+      <w:proofErr w:type="spellStart"/>
+      <w:r>
+        <w:rPr>
+          <w:color w:val="ED7D31" w:themeColor="accent2"/>
+        </w:rPr>
+        <w:t>ClubController</w:t>
+      </w:r>
+      <w:proofErr w:type="spellEnd"/>
+      <w:r>
+        <w:rPr>
+          <w:color w:val="ED7D31" w:themeColor="accent2"/>
+        </w:rPr>
+        <w:t xml:space="preserve">: </w:t>
+      </w:r>
+      <w:proofErr w:type="spellStart"/>
+      <w:proofErr w:type="gramStart"/>
+      <w:r>
+        <w:t>Create,Edit</w:t>
+      </w:r>
+      <w:proofErr w:type="spellEnd"/>
+      <w:proofErr w:type="gramEnd"/>
+      <w:r>
+        <w:t xml:space="preserve">, </w:t>
+      </w:r>
+      <w:proofErr w:type="spellStart"/>
+      <w:r>
+        <w:t>List</w:t>
+      </w:r>
+      <w:proofErr w:type="spellEnd"/>
+      <w:r>
+        <w:t xml:space="preserve">, </w:t>
+      </w:r>
+      <w:proofErr w:type="spellStart"/>
+      <w:r>
+        <w:t>Delete</w:t>
+      </w:r>
+      <w:proofErr w:type="spellEnd"/>
+      <w:r>
+        <w:t xml:space="preserve"> </w:t>
+      </w:r>
+      <w:proofErr w:type="spellStart"/>
+      <w:r>
+        <w:t>operations</w:t>
+      </w:r>
+      <w:proofErr w:type="spellEnd"/>
+      <w:r>
+        <w:t xml:space="preserve"> of </w:t>
+      </w:r>
+      <w:proofErr w:type="spellStart"/>
+      <w:r>
+        <w:t>club</w:t>
+      </w:r>
+      <w:proofErr w:type="spellEnd"/>
+      <w:r>
+        <w:t xml:space="preserve"> model </w:t>
+      </w:r>
+      <w:proofErr w:type="spellStart"/>
+      <w:r>
+        <w:t>handling</w:t>
+      </w:r>
+      <w:proofErr w:type="spellEnd"/>
+      <w:r>
+        <w:t xml:space="preserve"> in </w:t>
+      </w:r>
+      <w:proofErr w:type="spellStart"/>
+      <w:r>
+        <w:t>this</w:t>
+      </w:r>
+      <w:proofErr w:type="spellEnd"/>
+      <w:r>
+        <w:t xml:space="preserve"> </w:t>
+      </w:r>
+      <w:proofErr w:type="spellStart"/>
+      <w:r>
+        <w:t>object</w:t>
+      </w:r>
+      <w:proofErr w:type="spellEnd"/>
+      <w:r>
+        <w:t xml:space="preserve">. </w:t>
+      </w:r>
+      <w:proofErr w:type="spellStart"/>
+      <w:r>
+        <w:t>It</w:t>
+      </w:r>
+      <w:proofErr w:type="spellEnd"/>
+      <w:r>
+        <w:t xml:space="preserve"> </w:t>
+      </w:r>
+      <w:proofErr w:type="spellStart"/>
+      <w:r>
+        <w:t>redirects</w:t>
+      </w:r>
+      <w:proofErr w:type="spellEnd"/>
+      <w:r>
+        <w:t xml:space="preserve"> </w:t>
+      </w:r>
+      <w:proofErr w:type="spellStart"/>
+      <w:r>
+        <w:t>to</w:t>
+      </w:r>
+      <w:proofErr w:type="spellEnd"/>
+      <w:r>
+        <w:t xml:space="preserve"> </w:t>
+      </w:r>
+      <w:proofErr w:type="spellStart"/>
+      <w:r>
+        <w:t>the</w:t>
+      </w:r>
+      <w:proofErr w:type="spellEnd"/>
+      <w:r>
+        <w:t xml:space="preserve"> </w:t>
+      </w:r>
+      <w:proofErr w:type="spellStart"/>
+      <w:r>
+        <w:t>related</w:t>
+      </w:r>
+      <w:proofErr w:type="spellEnd"/>
+      <w:r>
+        <w:t xml:space="preserve"> </w:t>
+      </w:r>
+      <w:proofErr w:type="spellStart"/>
+      <w:r>
+        <w:t>views</w:t>
+      </w:r>
+      <w:proofErr w:type="spellEnd"/>
+      <w:r>
+        <w:t xml:space="preserve"> </w:t>
+      </w:r>
+      <w:proofErr w:type="spellStart"/>
+      <w:r>
+        <w:t>to</w:t>
+      </w:r>
+      <w:proofErr w:type="spellEnd"/>
+      <w:r>
+        <w:t xml:space="preserve"> </w:t>
+      </w:r>
+      <w:proofErr w:type="spellStart"/>
+      <w:r>
+        <w:t>perform</w:t>
+      </w:r>
+      <w:proofErr w:type="spellEnd"/>
+      <w:r>
+        <w:t xml:space="preserve"> </w:t>
+      </w:r>
+      <w:proofErr w:type="spellStart"/>
+      <w:r>
+        <w:t>this</w:t>
+      </w:r>
+      <w:proofErr w:type="spellEnd"/>
+      <w:r>
+        <w:t xml:space="preserve"> </w:t>
+      </w:r>
+      <w:proofErr w:type="spellStart"/>
+      <w:r>
+        <w:t>operations</w:t>
+      </w:r>
+      <w:proofErr w:type="spellEnd"/>
+      <w:r>
+        <w:t>.</w:t>
+      </w:r>
+    </w:p>
+    <w:p>
+      <w:proofErr w:type="spellStart"/>
+      <w:r>
+        <w:rPr>
+          <w:color w:val="ED7D31" w:themeColor="accent2"/>
+        </w:rPr>
+        <w:t>TeamController</w:t>
+      </w:r>
+      <w:proofErr w:type="spellEnd"/>
+      <w:r>
+        <w:rPr>
+          <w:color w:val="ED7D31" w:themeColor="accent2"/>
+        </w:rPr>
+        <w:t>:</w:t>
+      </w:r>
+      <w:r>
+        <w:rPr>
+          <w:color w:val="ED7D31" w:themeColor="accent2"/>
+        </w:rPr>
+        <w:t xml:space="preserve"> </w:t>
+      </w:r>
+      <w:proofErr w:type="spellStart"/>
+      <w:proofErr w:type="gramStart"/>
+      <w:r>
+        <w:t>Create,Edit</w:t>
+      </w:r>
+      <w:proofErr w:type="spellEnd"/>
+      <w:proofErr w:type="gramEnd"/>
+      <w:r>
+        <w:t xml:space="preserve">, </w:t>
+      </w:r>
+      <w:proofErr w:type="spellStart"/>
+      <w:r>
+        <w:t>List</w:t>
+      </w:r>
+      <w:proofErr w:type="spellEnd"/>
+      <w:r>
+        <w:t xml:space="preserve">, </w:t>
+      </w:r>
+      <w:proofErr w:type="spellStart"/>
+      <w:r>
+        <w:t>Delete</w:t>
+      </w:r>
+      <w:proofErr w:type="spellEnd"/>
+      <w:r>
+        <w:t xml:space="preserve"> </w:t>
+      </w:r>
+      <w:proofErr w:type="spellStart"/>
+      <w:r>
+        <w:t>operations</w:t>
+      </w:r>
+      <w:proofErr w:type="spellEnd"/>
+      <w:r>
+        <w:t xml:space="preserve"> of </w:t>
+      </w:r>
+      <w:proofErr w:type="spellStart"/>
+      <w:r>
+        <w:t>team</w:t>
+      </w:r>
+      <w:proofErr w:type="spellEnd"/>
+      <w:r>
+        <w:t xml:space="preserve"> model </w:t>
+      </w:r>
+      <w:proofErr w:type="spellStart"/>
+      <w:r>
+        <w:t>handling</w:t>
+      </w:r>
+      <w:proofErr w:type="spellEnd"/>
+      <w:r>
+        <w:t xml:space="preserve"> in </w:t>
+      </w:r>
+      <w:proofErr w:type="spellStart"/>
+      <w:r>
+        <w:t>this</w:t>
+      </w:r>
+      <w:proofErr w:type="spellEnd"/>
+      <w:r>
+        <w:t xml:space="preserve"> </w:t>
+      </w:r>
+      <w:proofErr w:type="spellStart"/>
+      <w:r>
+        <w:t>object</w:t>
+      </w:r>
+      <w:proofErr w:type="spellEnd"/>
+      <w:r>
+        <w:t xml:space="preserve">. </w:t>
+      </w:r>
+      <w:proofErr w:type="spellStart"/>
+      <w:r>
+        <w:t>It</w:t>
+      </w:r>
+      <w:proofErr w:type="spellEnd"/>
+      <w:r>
+        <w:t xml:space="preserve"> </w:t>
+      </w:r>
+      <w:proofErr w:type="spellStart"/>
+      <w:r>
+        <w:t>redirects</w:t>
+      </w:r>
+      <w:proofErr w:type="spellEnd"/>
+      <w:r>
+        <w:t xml:space="preserve"> </w:t>
+      </w:r>
+      <w:proofErr w:type="spellStart"/>
+      <w:r>
+        <w:t>to</w:t>
+      </w:r>
+      <w:proofErr w:type="spellEnd"/>
+      <w:r>
+        <w:t xml:space="preserve"> </w:t>
+      </w:r>
+      <w:proofErr w:type="spellStart"/>
+      <w:r>
+        <w:t>the</w:t>
+      </w:r>
+      <w:proofErr w:type="spellEnd"/>
+      <w:r>
+        <w:t xml:space="preserve"> </w:t>
+      </w:r>
+      <w:proofErr w:type="spellStart"/>
+      <w:r>
+        <w:t>related</w:t>
+      </w:r>
+      <w:proofErr w:type="spellEnd"/>
+      <w:r>
+        <w:t xml:space="preserve"> </w:t>
+      </w:r>
+      <w:proofErr w:type="spellStart"/>
+      <w:r>
+        <w:t>views</w:t>
+      </w:r>
+      <w:proofErr w:type="spellEnd"/>
+      <w:r>
+        <w:t xml:space="preserve"> </w:t>
+      </w:r>
+      <w:proofErr w:type="spellStart"/>
+      <w:r>
+        <w:t>to</w:t>
+      </w:r>
+      <w:proofErr w:type="spellEnd"/>
+      <w:r>
+        <w:t xml:space="preserve"> </w:t>
+      </w:r>
+      <w:proofErr w:type="spellStart"/>
+      <w:r>
+        <w:t>perform</w:t>
+      </w:r>
+      <w:proofErr w:type="spellEnd"/>
+      <w:r>
+        <w:t xml:space="preserve"> </w:t>
+      </w:r>
+      <w:proofErr w:type="spellStart"/>
+      <w:r>
+        <w:t>this</w:t>
+      </w:r>
+      <w:proofErr w:type="spellEnd"/>
+      <w:r>
+        <w:t xml:space="preserve"> </w:t>
+      </w:r>
+      <w:proofErr w:type="spellStart"/>
+      <w:r>
+        <w:t>operations</w:t>
+      </w:r>
+      <w:proofErr w:type="spellEnd"/>
+      <w:r>
+        <w:t>.</w:t>
+      </w:r>
+    </w:p>
+    <w:p>
+      <w:proofErr w:type="spellStart"/>
+      <w:r>
+        <w:rPr>
+          <w:color w:val="ED7D31" w:themeColor="accent2"/>
+        </w:rPr>
+        <w:t>SportController</w:t>
+      </w:r>
+      <w:proofErr w:type="spellEnd"/>
+      <w:r>
+        <w:rPr>
+          <w:color w:val="ED7D31" w:themeColor="accent2"/>
+        </w:rPr>
+        <w:t>:</w:t>
+      </w:r>
+      <w:r>
+        <w:rPr>
+          <w:color w:val="ED7D31" w:themeColor="accent2"/>
+        </w:rPr>
+        <w:t xml:space="preserve"> </w:t>
+      </w:r>
+      <w:proofErr w:type="spellStart"/>
+      <w:proofErr w:type="gramStart"/>
+      <w:r>
+        <w:t>Create,Edit</w:t>
+      </w:r>
+      <w:proofErr w:type="spellEnd"/>
+      <w:proofErr w:type="gramEnd"/>
+      <w:r>
+        <w:t xml:space="preserve">, </w:t>
+      </w:r>
+      <w:proofErr w:type="spellStart"/>
+      <w:r>
+        <w:t>List</w:t>
+      </w:r>
+      <w:proofErr w:type="spellEnd"/>
+      <w:r>
+        <w:t xml:space="preserve">, </w:t>
+      </w:r>
+      <w:proofErr w:type="spellStart"/>
+      <w:r>
+        <w:t>Delete</w:t>
+      </w:r>
+      <w:proofErr w:type="spellEnd"/>
+      <w:r>
+        <w:t xml:space="preserve"> </w:t>
+      </w:r>
+      <w:proofErr w:type="spellStart"/>
+      <w:r>
+        <w:t>operations</w:t>
+      </w:r>
+      <w:proofErr w:type="spellEnd"/>
+      <w:r>
+        <w:t xml:space="preserve"> of </w:t>
+      </w:r>
+      <w:proofErr w:type="spellStart"/>
+      <w:r>
+        <w:t>sport</w:t>
+      </w:r>
+      <w:proofErr w:type="spellEnd"/>
+      <w:r>
+        <w:t xml:space="preserve"> model </w:t>
+      </w:r>
+      <w:proofErr w:type="spellStart"/>
+      <w:r>
+        <w:t>handling</w:t>
+      </w:r>
+      <w:proofErr w:type="spellEnd"/>
+      <w:r>
+        <w:t xml:space="preserve"> in </w:t>
+      </w:r>
+      <w:proofErr w:type="spellStart"/>
+      <w:r>
+        <w:t>this</w:t>
+      </w:r>
+      <w:proofErr w:type="spellEnd"/>
+      <w:r>
+        <w:t xml:space="preserve"> </w:t>
+      </w:r>
+      <w:proofErr w:type="spellStart"/>
+      <w:r>
+        <w:t>object</w:t>
+      </w:r>
+      <w:proofErr w:type="spellEnd"/>
+      <w:r>
+        <w:t xml:space="preserve">. </w:t>
+      </w:r>
+      <w:proofErr w:type="spellStart"/>
+      <w:r>
+        <w:t>It</w:t>
+      </w:r>
+      <w:proofErr w:type="spellEnd"/>
+      <w:r>
+        <w:t xml:space="preserve"> </w:t>
+      </w:r>
+      <w:proofErr w:type="spellStart"/>
+      <w:r>
+        <w:t>redirects</w:t>
+      </w:r>
+      <w:proofErr w:type="spellEnd"/>
+      <w:r>
+        <w:t xml:space="preserve"> </w:t>
+      </w:r>
+      <w:proofErr w:type="spellStart"/>
+      <w:r>
+        <w:t>to</w:t>
+      </w:r>
+      <w:proofErr w:type="spellEnd"/>
+      <w:r>
+        <w:t xml:space="preserve"> </w:t>
+      </w:r>
+      <w:proofErr w:type="spellStart"/>
+      <w:r>
+        <w:t>the</w:t>
+      </w:r>
+      <w:proofErr w:type="spellEnd"/>
+      <w:r>
+        <w:t xml:space="preserve"> </w:t>
+      </w:r>
+      <w:proofErr w:type="spellStart"/>
+      <w:r>
+        <w:t>related</w:t>
+      </w:r>
+      <w:proofErr w:type="spellEnd"/>
+      <w:r>
+        <w:t xml:space="preserve"> </w:t>
+      </w:r>
+      <w:proofErr w:type="spellStart"/>
+      <w:r>
+        <w:t>views</w:t>
+      </w:r>
+      <w:proofErr w:type="spellEnd"/>
+      <w:r>
+        <w:t xml:space="preserve"> </w:t>
+      </w:r>
+      <w:proofErr w:type="spellStart"/>
+      <w:r>
+        <w:t>to</w:t>
+      </w:r>
+      <w:proofErr w:type="spellEnd"/>
+      <w:r>
+        <w:t xml:space="preserve"> </w:t>
+      </w:r>
+      <w:proofErr w:type="spellStart"/>
+      <w:r>
+        <w:t>perform</w:t>
+      </w:r>
+      <w:proofErr w:type="spellEnd"/>
+      <w:r>
+        <w:t xml:space="preserve"> </w:t>
+      </w:r>
+      <w:proofErr w:type="spellStart"/>
+      <w:r>
+        <w:t>this</w:t>
+      </w:r>
+      <w:proofErr w:type="spellEnd"/>
+      <w:r>
+        <w:t xml:space="preserve"> </w:t>
+      </w:r>
+      <w:proofErr w:type="spellStart"/>
+      <w:r>
+        <w:t>operations</w:t>
+      </w:r>
+      <w:proofErr w:type="spellEnd"/>
+      <w:r>
+        <w:t>.</w:t>
+      </w:r>
+    </w:p>
+    <w:p>
+      <w:pPr>
+        <w:jc w:val="center"/>
+        <w:rPr>
+          <w:color w:val="70AD47" w:themeColor="accent6"/>
+        </w:rPr>
+      </w:pPr>
+      <w:proofErr w:type="spellStart"/>
+      <w:r>
+        <w:rPr>
+          <w:color w:val="70AD47" w:themeColor="accent6"/>
+        </w:rPr>
+        <w:t>Views</w:t>
+      </w:r>
+      <w:proofErr w:type="spellEnd"/>
+    </w:p>
+    <w:p>
+      <w:proofErr w:type="spellStart"/>
+      <w:r>
+        <w:t>For</w:t>
+      </w:r>
+      <w:proofErr w:type="spellEnd"/>
+      <w:r>
+        <w:t xml:space="preserve"> </w:t>
+      </w:r>
+      <w:proofErr w:type="spellStart"/>
+      <w:r>
+        <w:t>the</w:t>
+      </w:r>
+      <w:proofErr w:type="spellEnd"/>
+      <w:r>
+        <w:t xml:space="preserve"> </w:t>
+      </w:r>
+      <w:proofErr w:type="spellStart"/>
+      <w:r>
+        <w:t>views</w:t>
+      </w:r>
+      <w:proofErr w:type="spellEnd"/>
+      <w:r>
+        <w:t xml:space="preserve">, </w:t>
+      </w:r>
+      <w:proofErr w:type="spellStart"/>
+      <w:r>
+        <w:t>there</w:t>
+      </w:r>
+      <w:proofErr w:type="spellEnd"/>
+      <w:r>
+        <w:t xml:space="preserve"> </w:t>
+      </w:r>
+      <w:proofErr w:type="spellStart"/>
+      <w:r>
+        <w:t>will</w:t>
+      </w:r>
+      <w:proofErr w:type="spellEnd"/>
+      <w:r>
+        <w:t xml:space="preserve"> be </w:t>
+      </w:r>
+      <w:proofErr w:type="spellStart"/>
+      <w:r>
+        <w:t>create</w:t>
+      </w:r>
+      <w:proofErr w:type="spellEnd"/>
+      <w:r>
+        <w:t xml:space="preserve"> </w:t>
+      </w:r>
+      <w:proofErr w:type="spellStart"/>
+      <w:proofErr w:type="gramStart"/>
+      <w:r>
+        <w:t>view,edit</w:t>
+      </w:r>
+      <w:proofErr w:type="spellEnd"/>
+      <w:proofErr w:type="gramEnd"/>
+      <w:r>
+        <w:t xml:space="preserve"> </w:t>
+      </w:r>
+      <w:proofErr w:type="spellStart"/>
+      <w:r>
+        <w:t>view</w:t>
+      </w:r>
+      <w:proofErr w:type="spellEnd"/>
+      <w:r>
+        <w:t xml:space="preserve">, </w:t>
+      </w:r>
+      <w:proofErr w:type="spellStart"/>
+      <w:r>
+        <w:t>delete</w:t>
+      </w:r>
+      <w:proofErr w:type="spellEnd"/>
+      <w:r>
+        <w:t xml:space="preserve"> </w:t>
+      </w:r>
+      <w:proofErr w:type="spellStart"/>
+      <w:r>
+        <w:t>view</w:t>
+      </w:r>
+      <w:proofErr w:type="spellEnd"/>
+      <w:r>
+        <w:t xml:space="preserve">, </w:t>
+      </w:r>
+      <w:proofErr w:type="spellStart"/>
+      <w:r>
+        <w:t>detail</w:t>
+      </w:r>
+      <w:proofErr w:type="spellEnd"/>
+      <w:r>
+        <w:t xml:space="preserve"> </w:t>
+      </w:r>
+      <w:proofErr w:type="spellStart"/>
+      <w:r>
+        <w:t>view</w:t>
+      </w:r>
+      <w:proofErr w:type="spellEnd"/>
+      <w:r>
+        <w:t xml:space="preserve"> </w:t>
+      </w:r>
+      <w:proofErr w:type="spellStart"/>
+      <w:r>
+        <w:t>for</w:t>
+      </w:r>
+      <w:proofErr w:type="spellEnd"/>
+      <w:r>
+        <w:t xml:space="preserve"> </w:t>
+      </w:r>
+      <w:proofErr w:type="spellStart"/>
+      <w:r>
+        <w:t>all</w:t>
+      </w:r>
+      <w:proofErr w:type="spellEnd"/>
+      <w:r>
+        <w:t xml:space="preserve"> </w:t>
+      </w:r>
+      <w:proofErr w:type="spellStart"/>
+      <w:r>
+        <w:t>models</w:t>
+      </w:r>
+      <w:proofErr w:type="spellEnd"/>
+      <w:r>
+        <w:t xml:space="preserve">. But here, </w:t>
+      </w:r>
+      <w:proofErr w:type="spellStart"/>
+      <w:r>
+        <w:t>just</w:t>
+      </w:r>
+      <w:proofErr w:type="spellEnd"/>
+      <w:r>
+        <w:t xml:space="preserve"> </w:t>
+      </w:r>
+      <w:proofErr w:type="spellStart"/>
+      <w:r>
+        <w:t>writed</w:t>
+      </w:r>
+      <w:proofErr w:type="spellEnd"/>
+      <w:r>
+        <w:t xml:space="preserve"> in </w:t>
+      </w:r>
+      <w:proofErr w:type="spellStart"/>
+      <w:r>
+        <w:t>one</w:t>
+      </w:r>
+      <w:proofErr w:type="spellEnd"/>
+      <w:r>
+        <w:t xml:space="preserve"> main </w:t>
+      </w:r>
+      <w:proofErr w:type="spellStart"/>
+      <w:r>
+        <w:t>heading</w:t>
+      </w:r>
+      <w:proofErr w:type="spellEnd"/>
+      <w:r>
+        <w:t>.</w:t>
+      </w:r>
+    </w:p>
+    <w:p>
+      <w:pPr>
+        <w:jc w:val="center"/>
+        <w:rPr>
+          <w:color w:val="ED7D31" w:themeColor="accent2"/>
+        </w:rPr>
+      </w:pPr>
+    </w:p>
+    <w:p>
+      <w:proofErr w:type="spellStart"/>
+      <w:r>
+        <w:rPr>
+          <w:color w:val="ED7D31" w:themeColor="accent2"/>
+        </w:rPr>
+        <w:t>Create</w:t>
+      </w:r>
+      <w:proofErr w:type="spellEnd"/>
+      <w:r>
+        <w:rPr>
+          <w:color w:val="ED7D31" w:themeColor="accent2"/>
+        </w:rPr>
+        <w:t xml:space="preserve"> </w:t>
+      </w:r>
+      <w:proofErr w:type="spellStart"/>
+      <w:r>
+        <w:rPr>
+          <w:color w:val="ED7D31" w:themeColor="accent2"/>
+        </w:rPr>
+        <w:t>View</w:t>
+      </w:r>
+      <w:proofErr w:type="spellEnd"/>
+      <w:r>
+        <w:rPr>
+          <w:color w:val="ED7D31" w:themeColor="accent2"/>
+        </w:rPr>
+        <w:t>:</w:t>
+      </w:r>
+      <w:r>
+        <w:rPr>
+          <w:color w:val="ED7D31" w:themeColor="accent2"/>
+        </w:rPr>
+        <w:t xml:space="preserve"> </w:t>
+      </w:r>
+      <w:proofErr w:type="spellStart"/>
+      <w:r>
+        <w:t>The</w:t>
+      </w:r>
+      <w:proofErr w:type="spellEnd"/>
+      <w:r>
+        <w:t xml:space="preserve"> </w:t>
+      </w:r>
+      <w:proofErr w:type="spellStart"/>
+      <w:r>
+        <w:t>view</w:t>
+      </w:r>
+      <w:proofErr w:type="spellEnd"/>
+      <w:r>
+        <w:t xml:space="preserve"> </w:t>
+      </w:r>
+      <w:proofErr w:type="spellStart"/>
+      <w:r>
+        <w:t>that</w:t>
+      </w:r>
+      <w:proofErr w:type="spellEnd"/>
+      <w:r>
+        <w:t xml:space="preserve"> </w:t>
+      </w:r>
+      <w:proofErr w:type="spellStart"/>
+      <w:r>
+        <w:t>takes</w:t>
+      </w:r>
+      <w:proofErr w:type="spellEnd"/>
+      <w:r>
+        <w:t xml:space="preserve"> </w:t>
+      </w:r>
+      <w:proofErr w:type="spellStart"/>
+      <w:r>
+        <w:t>the</w:t>
+      </w:r>
+      <w:proofErr w:type="spellEnd"/>
+      <w:r>
+        <w:t xml:space="preserve"> </w:t>
+      </w:r>
+      <w:proofErr w:type="spellStart"/>
+      <w:r>
+        <w:t>required</w:t>
+      </w:r>
+      <w:proofErr w:type="spellEnd"/>
+      <w:r>
+        <w:t xml:space="preserve"> </w:t>
+      </w:r>
+      <w:proofErr w:type="spellStart"/>
+      <w:r>
+        <w:t>fields</w:t>
+      </w:r>
+      <w:proofErr w:type="spellEnd"/>
+      <w:r>
+        <w:t xml:space="preserve"> </w:t>
+      </w:r>
+      <w:proofErr w:type="spellStart"/>
+      <w:r>
+        <w:t>for</w:t>
+      </w:r>
+      <w:proofErr w:type="spellEnd"/>
+      <w:r>
+        <w:t xml:space="preserve"> </w:t>
+      </w:r>
+      <w:proofErr w:type="spellStart"/>
+      <w:r>
+        <w:t>the</w:t>
+      </w:r>
+      <w:proofErr w:type="spellEnd"/>
+      <w:r>
+        <w:t xml:space="preserve"> </w:t>
+      </w:r>
+      <w:proofErr w:type="spellStart"/>
+      <w:r>
+        <w:t>chosen</w:t>
+      </w:r>
+      <w:proofErr w:type="spellEnd"/>
+      <w:r>
+        <w:t xml:space="preserve"> model (</w:t>
+      </w:r>
+      <w:proofErr w:type="spellStart"/>
+      <w:r>
+        <w:t>Sport</w:t>
+      </w:r>
+      <w:proofErr w:type="spellEnd"/>
+      <w:r>
+        <w:t xml:space="preserve">, Team, Club </w:t>
+      </w:r>
+      <w:proofErr w:type="spellStart"/>
+      <w:r>
+        <w:t>or</w:t>
+      </w:r>
+      <w:proofErr w:type="spellEnd"/>
+      <w:r>
+        <w:t xml:space="preserve"> </w:t>
+      </w:r>
+      <w:proofErr w:type="spellStart"/>
+      <w:r>
+        <w:t>Fixture</w:t>
+      </w:r>
+      <w:proofErr w:type="spellEnd"/>
+      <w:r>
+        <w:t xml:space="preserve">), </w:t>
+      </w:r>
+      <w:proofErr w:type="spellStart"/>
+      <w:r>
+        <w:t>to</w:t>
+      </w:r>
+      <w:proofErr w:type="spellEnd"/>
+      <w:r>
+        <w:t xml:space="preserve"> </w:t>
+      </w:r>
+      <w:proofErr w:type="spellStart"/>
+      <w:r>
+        <w:t>create</w:t>
+      </w:r>
+      <w:proofErr w:type="spellEnd"/>
+      <w:r>
+        <w:t xml:space="preserve"> </w:t>
+      </w:r>
+      <w:proofErr w:type="spellStart"/>
+      <w:r>
+        <w:t>new</w:t>
+      </w:r>
+      <w:proofErr w:type="spellEnd"/>
+      <w:r>
+        <w:t xml:space="preserve"> </w:t>
+      </w:r>
+      <w:proofErr w:type="spellStart"/>
+      <w:r>
+        <w:t>record</w:t>
+      </w:r>
+      <w:proofErr w:type="spellEnd"/>
+      <w:r>
+        <w:t xml:space="preserve"> of </w:t>
+      </w:r>
+      <w:proofErr w:type="spellStart"/>
+      <w:r>
+        <w:t>chosen</w:t>
+      </w:r>
+      <w:proofErr w:type="spellEnd"/>
+      <w:r>
+        <w:t xml:space="preserve"> model </w:t>
+      </w:r>
+      <w:proofErr w:type="spellStart"/>
+      <w:r>
+        <w:t>and</w:t>
+      </w:r>
+      <w:proofErr w:type="spellEnd"/>
+      <w:r>
+        <w:t xml:space="preserve"> </w:t>
+      </w:r>
+      <w:proofErr w:type="spellStart"/>
+      <w:r>
+        <w:t>add</w:t>
+      </w:r>
+      <w:proofErr w:type="spellEnd"/>
+      <w:r>
+        <w:t xml:space="preserve"> </w:t>
+      </w:r>
+      <w:proofErr w:type="spellStart"/>
+      <w:r>
+        <w:t>to</w:t>
+      </w:r>
+      <w:proofErr w:type="spellEnd"/>
+      <w:r>
+        <w:t xml:space="preserve"> </w:t>
+      </w:r>
+      <w:proofErr w:type="spellStart"/>
+      <w:r>
+        <w:t>database</w:t>
+      </w:r>
+      <w:proofErr w:type="spellEnd"/>
+      <w:r>
+        <w:t>.</w:t>
+      </w:r>
+    </w:p>
+    <w:p>
+      <w:proofErr w:type="spellStart"/>
+      <w:r>
+        <w:rPr>
+          <w:color w:val="ED7D31" w:themeColor="accent2"/>
+        </w:rPr>
+        <w:t>Edit</w:t>
+      </w:r>
+      <w:proofErr w:type="spellEnd"/>
+      <w:r>
+        <w:rPr>
+          <w:color w:val="ED7D31" w:themeColor="accent2"/>
+        </w:rPr>
+        <w:t xml:space="preserve"> </w:t>
+      </w:r>
+      <w:proofErr w:type="spellStart"/>
+      <w:r>
+        <w:rPr>
+          <w:color w:val="ED7D31" w:themeColor="accent2"/>
+        </w:rPr>
+        <w:t>View</w:t>
+      </w:r>
+      <w:proofErr w:type="spellEnd"/>
+      <w:r>
+        <w:rPr>
+          <w:color w:val="ED7D31" w:themeColor="accent2"/>
+        </w:rPr>
+        <w:t>:</w:t>
+      </w:r>
+      <w:r>
+        <w:rPr>
+          <w:color w:val="ED7D31" w:themeColor="accent2"/>
+        </w:rPr>
+        <w:t xml:space="preserve"> </w:t>
+      </w:r>
+      <w:proofErr w:type="spellStart"/>
+      <w:r>
+        <w:t>The</w:t>
+      </w:r>
+      <w:proofErr w:type="spellEnd"/>
+      <w:r>
+        <w:t xml:space="preserve"> </w:t>
+      </w:r>
+      <w:proofErr w:type="spellStart"/>
+      <w:r>
+        <w:t>view</w:t>
+      </w:r>
+      <w:proofErr w:type="spellEnd"/>
+      <w:r>
+        <w:t xml:space="preserve"> </w:t>
+      </w:r>
+      <w:proofErr w:type="spellStart"/>
+      <w:r>
+        <w:t>that</w:t>
+      </w:r>
+      <w:proofErr w:type="spellEnd"/>
+      <w:r>
+        <w:t xml:space="preserve"> </w:t>
+      </w:r>
+      <w:proofErr w:type="spellStart"/>
+      <w:r>
+        <w:t>provides</w:t>
+      </w:r>
+      <w:proofErr w:type="spellEnd"/>
+      <w:r>
+        <w:t xml:space="preserve"> </w:t>
+      </w:r>
+      <w:proofErr w:type="spellStart"/>
+      <w:r>
+        <w:t>to</w:t>
+      </w:r>
+      <w:proofErr w:type="spellEnd"/>
+      <w:r>
+        <w:t xml:space="preserve"> </w:t>
+      </w:r>
+      <w:proofErr w:type="spellStart"/>
+      <w:r>
+        <w:t>edit</w:t>
+      </w:r>
+      <w:proofErr w:type="spellEnd"/>
+      <w:r>
+        <w:t xml:space="preserve"> </w:t>
+      </w:r>
+      <w:proofErr w:type="spellStart"/>
+      <w:r>
+        <w:t>chosen</w:t>
+      </w:r>
+      <w:proofErr w:type="spellEnd"/>
+      <w:r>
+        <w:t xml:space="preserve"> </w:t>
+      </w:r>
+      <w:proofErr w:type="spellStart"/>
+      <w:r>
+        <w:t>record</w:t>
+      </w:r>
+      <w:proofErr w:type="spellEnd"/>
+      <w:r>
+        <w:t xml:space="preserve"> </w:t>
+      </w:r>
+      <w:proofErr w:type="spellStart"/>
+      <w:r>
+        <w:t>and</w:t>
+      </w:r>
+      <w:proofErr w:type="spellEnd"/>
+      <w:r>
+        <w:t xml:space="preserve"> </w:t>
+      </w:r>
+      <w:proofErr w:type="spellStart"/>
+      <w:r>
+        <w:t>then</w:t>
+      </w:r>
+      <w:proofErr w:type="spellEnd"/>
+      <w:r>
+        <w:t xml:space="preserve"> </w:t>
+      </w:r>
+      <w:proofErr w:type="spellStart"/>
+      <w:r>
+        <w:t>triggers</w:t>
+      </w:r>
+      <w:proofErr w:type="spellEnd"/>
+      <w:r>
+        <w:t xml:space="preserve"> </w:t>
+      </w:r>
+      <w:proofErr w:type="spellStart"/>
+      <w:r>
+        <w:t>update</w:t>
+      </w:r>
+      <w:proofErr w:type="spellEnd"/>
+      <w:r>
+        <w:t xml:space="preserve"> of </w:t>
+      </w:r>
+      <w:proofErr w:type="spellStart"/>
+      <w:r>
+        <w:t>this</w:t>
+      </w:r>
+      <w:proofErr w:type="spellEnd"/>
+      <w:r>
+        <w:t xml:space="preserve"> </w:t>
+      </w:r>
+      <w:proofErr w:type="spellStart"/>
+      <w:r>
+        <w:t>record</w:t>
+      </w:r>
+      <w:proofErr w:type="spellEnd"/>
+      <w:r>
+        <w:t xml:space="preserve"> </w:t>
+      </w:r>
+      <w:proofErr w:type="spellStart"/>
+      <w:r>
+        <w:t>by</w:t>
+      </w:r>
+      <w:proofErr w:type="spellEnd"/>
+      <w:r>
+        <w:t xml:space="preserve"> </w:t>
+      </w:r>
+      <w:proofErr w:type="spellStart"/>
+      <w:r>
+        <w:t>button</w:t>
+      </w:r>
+      <w:proofErr w:type="spellEnd"/>
+    </w:p>
+    <w:p>
+      <w:proofErr w:type="spellStart"/>
+      <w:r>
+        <w:rPr>
+          <w:color w:val="ED7D31" w:themeColor="accent2"/>
+        </w:rPr>
+        <w:t>Delete</w:t>
+      </w:r>
+      <w:proofErr w:type="spellEnd"/>
+      <w:r>
+        <w:rPr>
+          <w:color w:val="ED7D31" w:themeColor="accent2"/>
+        </w:rPr>
+        <w:t xml:space="preserve"> </w:t>
+      </w:r>
+      <w:proofErr w:type="spellStart"/>
+      <w:r>
+        <w:rPr>
+          <w:color w:val="ED7D31" w:themeColor="accent2"/>
+        </w:rPr>
+        <w:t>View</w:t>
+      </w:r>
+      <w:proofErr w:type="spellEnd"/>
+      <w:r>
+        <w:rPr>
+          <w:color w:val="ED7D31" w:themeColor="accent2"/>
+        </w:rPr>
+        <w:t>:</w:t>
+      </w:r>
+      <w:r>
+        <w:rPr>
+          <w:color w:val="ED7D31" w:themeColor="accent2"/>
+        </w:rPr>
+        <w:t xml:space="preserve"> </w:t>
+      </w:r>
+      <w:proofErr w:type="spellStart"/>
+      <w:r>
+        <w:t>The</w:t>
+      </w:r>
+      <w:proofErr w:type="spellEnd"/>
+      <w:r>
+        <w:t xml:space="preserve"> </w:t>
+      </w:r>
+      <w:proofErr w:type="spellStart"/>
+      <w:r>
+        <w:t>view</w:t>
+      </w:r>
+      <w:proofErr w:type="spellEnd"/>
+      <w:r>
+        <w:t xml:space="preserve"> </w:t>
+      </w:r>
+      <w:proofErr w:type="spellStart"/>
+      <w:r>
+        <w:t>that</w:t>
+      </w:r>
+      <w:proofErr w:type="spellEnd"/>
+      <w:r>
+        <w:t xml:space="preserve"> </w:t>
+      </w:r>
+      <w:proofErr w:type="spellStart"/>
+      <w:r>
+        <w:t>provides</w:t>
+      </w:r>
+      <w:proofErr w:type="spellEnd"/>
+      <w:r>
+        <w:t xml:space="preserve"> </w:t>
+      </w:r>
+      <w:proofErr w:type="spellStart"/>
+      <w:r>
+        <w:t>deleting</w:t>
+      </w:r>
+      <w:proofErr w:type="spellEnd"/>
+      <w:r>
+        <w:t xml:space="preserve"> a </w:t>
+      </w:r>
+      <w:proofErr w:type="spellStart"/>
+      <w:r>
+        <w:t>record</w:t>
+      </w:r>
+      <w:proofErr w:type="spellEnd"/>
+      <w:r>
+        <w:t xml:space="preserve"> </w:t>
+      </w:r>
+      <w:proofErr w:type="spellStart"/>
+      <w:r>
+        <w:t>for</w:t>
+      </w:r>
+      <w:proofErr w:type="spellEnd"/>
+      <w:r>
+        <w:t xml:space="preserve"> </w:t>
+      </w:r>
+      <w:proofErr w:type="spellStart"/>
+      <w:r>
+        <w:t>any</w:t>
+      </w:r>
+      <w:proofErr w:type="spellEnd"/>
+      <w:r>
+        <w:t xml:space="preserve"> </w:t>
+      </w:r>
+      <w:proofErr w:type="spellStart"/>
+      <w:r>
+        <w:t>kind</w:t>
+      </w:r>
+      <w:proofErr w:type="spellEnd"/>
+      <w:r>
+        <w:t xml:space="preserve"> of </w:t>
+      </w:r>
+      <w:proofErr w:type="gramStart"/>
+      <w:r>
+        <w:t xml:space="preserve">model( </w:t>
+      </w:r>
+      <w:proofErr w:type="spellStart"/>
+      <w:r>
+        <w:t>Sport</w:t>
+      </w:r>
+      <w:proofErr w:type="spellEnd"/>
+      <w:proofErr w:type="gramEnd"/>
+      <w:r>
+        <w:t>, Team, Club)</w:t>
+      </w:r>
+    </w:p>
+    <w:p>
+      <w:proofErr w:type="spellStart"/>
+      <w:r>
+        <w:rPr>
+          <w:color w:val="ED7D31" w:themeColor="accent2"/>
+        </w:rPr>
+        <w:t>Fixture</w:t>
+      </w:r>
+      <w:proofErr w:type="spellEnd"/>
+      <w:r>
+        <w:rPr>
+          <w:color w:val="ED7D31" w:themeColor="accent2"/>
+        </w:rPr>
+        <w:t xml:space="preserve"> </w:t>
+      </w:r>
+      <w:proofErr w:type="spellStart"/>
+      <w:r>
+        <w:rPr>
+          <w:color w:val="ED7D31" w:themeColor="accent2"/>
+        </w:rPr>
+        <w:t>Detail</w:t>
+      </w:r>
+      <w:proofErr w:type="spellEnd"/>
+      <w:r>
+        <w:rPr>
+          <w:color w:val="ED7D31" w:themeColor="accent2"/>
+        </w:rPr>
+        <w:t xml:space="preserve"> </w:t>
+      </w:r>
+      <w:proofErr w:type="spellStart"/>
+      <w:r>
+        <w:rPr>
+          <w:color w:val="ED7D31" w:themeColor="accent2"/>
+        </w:rPr>
+        <w:t>View</w:t>
+      </w:r>
+      <w:proofErr w:type="spellEnd"/>
+      <w:r>
+        <w:rPr>
+          <w:color w:val="ED7D31" w:themeColor="accent2"/>
+        </w:rPr>
+        <w:t xml:space="preserve">: </w:t>
+      </w:r>
+      <w:r>
+        <w:t xml:space="preserve">Show </w:t>
+      </w:r>
+      <w:proofErr w:type="spellStart"/>
+      <w:r>
+        <w:t>every</w:t>
+      </w:r>
+      <w:proofErr w:type="spellEnd"/>
+      <w:r>
+        <w:t xml:space="preserve"> </w:t>
+      </w:r>
+      <w:proofErr w:type="spellStart"/>
+      <w:r>
+        <w:t>detail</w:t>
+      </w:r>
+      <w:proofErr w:type="spellEnd"/>
+      <w:r>
+        <w:t xml:space="preserve"> of </w:t>
+      </w:r>
+      <w:proofErr w:type="spellStart"/>
+      <w:r>
+        <w:t>the</w:t>
+      </w:r>
+      <w:proofErr w:type="spellEnd"/>
+      <w:r>
+        <w:t xml:space="preserve"> </w:t>
+      </w:r>
+      <w:proofErr w:type="spellStart"/>
+      <w:r>
+        <w:t>chosen</w:t>
+      </w:r>
+      <w:proofErr w:type="spellEnd"/>
+      <w:r>
+        <w:t xml:space="preserve"> </w:t>
+      </w:r>
+      <w:proofErr w:type="spellStart"/>
+      <w:r>
+        <w:t>fixture</w:t>
+      </w:r>
+      <w:proofErr w:type="spellEnd"/>
+      <w:r>
+        <w:t xml:space="preserve"> </w:t>
+      </w:r>
+      <w:proofErr w:type="gramStart"/>
+      <w:r>
+        <w:t xml:space="preserve">( </w:t>
+      </w:r>
+      <w:proofErr w:type="spellStart"/>
+      <w:r>
+        <w:t>date</w:t>
+      </w:r>
+      <w:proofErr w:type="spellEnd"/>
+      <w:proofErr w:type="gramEnd"/>
+      <w:r>
+        <w:t xml:space="preserve">, </w:t>
+      </w:r>
+      <w:proofErr w:type="spellStart"/>
+      <w:r>
+        <w:t>home</w:t>
+      </w:r>
+      <w:proofErr w:type="spellEnd"/>
+      <w:r>
+        <w:t xml:space="preserve"> </w:t>
+      </w:r>
+      <w:proofErr w:type="spellStart"/>
+      <w:r>
+        <w:t>adress</w:t>
+      </w:r>
+      <w:proofErr w:type="spellEnd"/>
+      <w:r>
+        <w:t>,</w:t>
+      </w:r>
+    </w:p>
+    <w:p>
+      <w:r>
+        <w:rPr>
+          <w:color w:val="ED7D31" w:themeColor="accent2"/>
+        </w:rPr>
+        <w:t xml:space="preserve">Club </w:t>
+      </w:r>
+      <w:proofErr w:type="spellStart"/>
+      <w:r>
+        <w:rPr>
+          <w:color w:val="ED7D31" w:themeColor="accent2"/>
+        </w:rPr>
+        <w:t>Detail</w:t>
+      </w:r>
+      <w:proofErr w:type="spellEnd"/>
+      <w:r>
+        <w:rPr>
+          <w:color w:val="ED7D31" w:themeColor="accent2"/>
+        </w:rPr>
+        <w:t xml:space="preserve"> </w:t>
+      </w:r>
+      <w:proofErr w:type="spellStart"/>
+      <w:r>
+        <w:rPr>
+          <w:color w:val="ED7D31" w:themeColor="accent2"/>
+        </w:rPr>
+        <w:t>View</w:t>
+      </w:r>
+      <w:proofErr w:type="spellEnd"/>
+      <w:r>
+        <w:rPr>
+          <w:color w:val="ED7D31" w:themeColor="accent2"/>
+        </w:rPr>
+        <w:t xml:space="preserve">: </w:t>
+      </w:r>
+      <w:r>
+        <w:t xml:space="preserve">Show </w:t>
+      </w:r>
+      <w:proofErr w:type="spellStart"/>
+      <w:r>
+        <w:t>all</w:t>
+      </w:r>
+      <w:proofErr w:type="spellEnd"/>
+      <w:r>
+        <w:t xml:space="preserve"> </w:t>
+      </w:r>
+      <w:proofErr w:type="spellStart"/>
+      <w:r>
+        <w:t>the</w:t>
+      </w:r>
+      <w:proofErr w:type="spellEnd"/>
+      <w:r>
+        <w:t xml:space="preserve"> </w:t>
+      </w:r>
+      <w:proofErr w:type="spellStart"/>
+      <w:r>
+        <w:t>teams</w:t>
+      </w:r>
+      <w:proofErr w:type="spellEnd"/>
+      <w:r>
+        <w:t xml:space="preserve"> in </w:t>
+      </w:r>
+      <w:proofErr w:type="spellStart"/>
+      <w:r>
+        <w:t>club</w:t>
+      </w:r>
+      <w:proofErr w:type="spellEnd"/>
+      <w:r>
+        <w:t xml:space="preserve"> </w:t>
+      </w:r>
+      <w:proofErr w:type="spellStart"/>
+      <w:r>
+        <w:t>and</w:t>
+      </w:r>
+      <w:proofErr w:type="spellEnd"/>
+      <w:r>
+        <w:t xml:space="preserve"> </w:t>
+      </w:r>
+      <w:proofErr w:type="spellStart"/>
+      <w:r>
+        <w:t>the</w:t>
+      </w:r>
+      <w:proofErr w:type="spellEnd"/>
+      <w:r>
+        <w:t xml:space="preserve"> </w:t>
+      </w:r>
+      <w:proofErr w:type="spellStart"/>
+      <w:r>
+        <w:t>club</w:t>
+      </w:r>
+      <w:proofErr w:type="spellEnd"/>
+      <w:r>
+        <w:t xml:space="preserve"> </w:t>
+      </w:r>
+      <w:proofErr w:type="spellStart"/>
+      <w:r>
+        <w:t>purpose</w:t>
+      </w:r>
+      <w:proofErr w:type="spellEnd"/>
+      <w:r>
+        <w:t xml:space="preserve">, </w:t>
+      </w:r>
+      <w:proofErr w:type="spellStart"/>
+      <w:r>
+        <w:t>description</w:t>
+      </w:r>
+      <w:proofErr w:type="spellEnd"/>
+      <w:r>
+        <w:t xml:space="preserve"> </w:t>
+      </w:r>
+      <w:proofErr w:type="spellStart"/>
+      <w:r>
+        <w:t>or</w:t>
+      </w:r>
+      <w:proofErr w:type="spellEnd"/>
+      <w:r>
+        <w:t xml:space="preserve"> </w:t>
+      </w:r>
+      <w:proofErr w:type="spellStart"/>
+      <w:r>
+        <w:t>etc</w:t>
+      </w:r>
+      <w:proofErr w:type="spellEnd"/>
+      <w:r>
+        <w:t xml:space="preserve">. </w:t>
+      </w:r>
+      <w:proofErr w:type="spellStart"/>
+      <w:r>
+        <w:t>Details</w:t>
+      </w:r>
+      <w:proofErr w:type="spellEnd"/>
+      <w:r>
+        <w:t>.</w:t>
+      </w:r>
+    </w:p>
+    <w:p>
+      <w:pPr>
+        <w:rPr>
+          <w:color w:val="ED7D31" w:themeColor="accent2"/>
+        </w:rPr>
+      </w:pPr>
+      <w:proofErr w:type="spellStart"/>
+      <w:r>
+        <w:rPr>
+          <w:color w:val="ED7D31" w:themeColor="accent2"/>
+        </w:rPr>
+        <w:t>FixturesView</w:t>
+      </w:r>
+      <w:proofErr w:type="spellEnd"/>
+      <w:r>
+        <w:rPr>
+          <w:color w:val="ED7D31" w:themeColor="accent2"/>
+        </w:rPr>
+        <w:t>:</w:t>
+      </w:r>
+    </w:p>
+    <w:p>
+      <w:proofErr w:type="spellStart"/>
+      <w:r>
+        <w:rPr>
+          <w:color w:val="ED7D31" w:themeColor="accent2"/>
+        </w:rPr>
+        <w:t>FixturesPointView</w:t>
+      </w:r>
+      <w:proofErr w:type="spellEnd"/>
+      <w:r>
+        <w:t xml:space="preserve">: </w:t>
+      </w:r>
+      <w:proofErr w:type="spellStart"/>
+      <w:r>
+        <w:t>Shows</w:t>
+      </w:r>
+      <w:proofErr w:type="spellEnd"/>
+      <w:r>
+        <w:t xml:space="preserve"> </w:t>
+      </w:r>
+      <w:proofErr w:type="spellStart"/>
+      <w:r>
+        <w:t>teams</w:t>
+      </w:r>
+      <w:proofErr w:type="spellEnd"/>
+      <w:r>
+        <w:t xml:space="preserve"> </w:t>
+      </w:r>
+      <w:proofErr w:type="spellStart"/>
+      <w:r>
+        <w:t>points</w:t>
+      </w:r>
+      <w:proofErr w:type="spellEnd"/>
+      <w:r>
+        <w:t xml:space="preserve"> on </w:t>
+      </w:r>
+      <w:proofErr w:type="spellStart"/>
+      <w:r>
+        <w:t>the</w:t>
+      </w:r>
+      <w:proofErr w:type="spellEnd"/>
+      <w:r>
+        <w:t xml:space="preserve"> </w:t>
+      </w:r>
+      <w:proofErr w:type="spellStart"/>
+      <w:r>
+        <w:t>table</w:t>
+      </w:r>
+      <w:proofErr w:type="spellEnd"/>
+      <w:r>
+        <w:t>.</w:t>
+      </w:r>
+    </w:p>
+    <w:p>
+      <w:r>
+        <w:rPr>
+          <w:color w:val="ED7D31" w:themeColor="accent2"/>
+        </w:rPr>
+        <w:t xml:space="preserve">Index </w:t>
+      </w:r>
+      <w:proofErr w:type="spellStart"/>
+      <w:r>
+        <w:rPr>
+          <w:color w:val="ED7D31" w:themeColor="accent2"/>
+        </w:rPr>
+        <w:t>View</w:t>
+      </w:r>
+      <w:proofErr w:type="spellEnd"/>
+      <w:r>
+        <w:rPr>
+          <w:color w:val="ED7D31" w:themeColor="accent2"/>
+        </w:rPr>
+        <w:t>:</w:t>
+      </w:r>
+      <w:r>
+        <w:t xml:space="preserve"> </w:t>
+      </w:r>
+      <w:proofErr w:type="spellStart"/>
+      <w:r>
+        <w:t>Which</w:t>
+      </w:r>
+      <w:proofErr w:type="spellEnd"/>
+      <w:r>
+        <w:t xml:space="preserve"> </w:t>
+      </w:r>
+      <w:proofErr w:type="spellStart"/>
+      <w:r>
+        <w:t>represents</w:t>
+      </w:r>
+      <w:proofErr w:type="spellEnd"/>
+      <w:r>
+        <w:t xml:space="preserve"> </w:t>
+      </w:r>
+      <w:proofErr w:type="spellStart"/>
+      <w:r>
+        <w:t>for</w:t>
+      </w:r>
+      <w:proofErr w:type="spellEnd"/>
+      <w:r>
+        <w:t xml:space="preserve"> </w:t>
+      </w:r>
+      <w:proofErr w:type="spellStart"/>
+      <w:r>
+        <w:t>menu</w:t>
+      </w:r>
+      <w:proofErr w:type="spellEnd"/>
+      <w:r>
+        <w:t>.</w:t>
+      </w:r>
+    </w:p>
+    <w:p>
+      <w:pPr>
+        <w:pStyle w:val="Balk4"/>
+      </w:pPr>
+      <w:proofErr w:type="gramStart"/>
+      <w:r>
+        <w:lastRenderedPageBreak/>
+        <w:t>b</w:t>
+      </w:r>
+      <w:proofErr w:type="gramEnd"/>
+      <w:r>
+        <w:t>-)</w:t>
+      </w:r>
+    </w:p>
+    <w:p>
+      <w:r>
+        <w:t>-</w:t>
+      </w:r>
+      <w:r>
+        <w:t xml:space="preserve">User </w:t>
+      </w:r>
+      <w:proofErr w:type="spellStart"/>
+      <w:r>
+        <w:t>able</w:t>
+      </w:r>
+      <w:proofErr w:type="spellEnd"/>
+      <w:r>
+        <w:t xml:space="preserve"> </w:t>
+      </w:r>
+      <w:proofErr w:type="spellStart"/>
+      <w:r>
+        <w:t>to</w:t>
+      </w:r>
+      <w:proofErr w:type="spellEnd"/>
+      <w:r>
+        <w:t xml:space="preserve"> </w:t>
+      </w:r>
+      <w:proofErr w:type="spellStart"/>
+      <w:r>
+        <w:t>add</w:t>
+      </w:r>
+      <w:proofErr w:type="spellEnd"/>
+      <w:r>
+        <w:t xml:space="preserve"> </w:t>
+      </w:r>
+      <w:proofErr w:type="spellStart"/>
+      <w:r>
+        <w:t>new</w:t>
+      </w:r>
+      <w:proofErr w:type="spellEnd"/>
+      <w:r>
+        <w:t xml:space="preserve"> </w:t>
+      </w:r>
+      <w:proofErr w:type="spellStart"/>
+      <w:r>
+        <w:t>sport</w:t>
+      </w:r>
+      <w:r>
+        <w:t>s</w:t>
+      </w:r>
+      <w:proofErr w:type="spellEnd"/>
+      <w:r>
+        <w:t xml:space="preserve"> </w:t>
+      </w:r>
+      <w:proofErr w:type="spellStart"/>
+      <w:r>
+        <w:t>to</w:t>
+      </w:r>
+      <w:proofErr w:type="spellEnd"/>
+      <w:r>
+        <w:t xml:space="preserve"> </w:t>
+      </w:r>
+      <w:proofErr w:type="spellStart"/>
+      <w:r>
+        <w:t>the</w:t>
+      </w:r>
+      <w:proofErr w:type="spellEnd"/>
+      <w:r>
+        <w:t xml:space="preserve"> </w:t>
+      </w:r>
+      <w:proofErr w:type="spellStart"/>
+      <w:r>
+        <w:t>system</w:t>
+      </w:r>
+      <w:proofErr w:type="spellEnd"/>
+      <w:r>
+        <w:t xml:space="preserve"> </w:t>
+      </w:r>
+      <w:proofErr w:type="spellStart"/>
+      <w:r>
+        <w:t>with</w:t>
+      </w:r>
+      <w:proofErr w:type="spellEnd"/>
+      <w:r>
+        <w:t xml:space="preserve"> </w:t>
+      </w:r>
+      <w:proofErr w:type="spellStart"/>
+      <w:r>
+        <w:t>required</w:t>
+      </w:r>
+      <w:proofErr w:type="spellEnd"/>
+      <w:r>
+        <w:t xml:space="preserve"> </w:t>
+      </w:r>
+      <w:proofErr w:type="spellStart"/>
+      <w:r>
+        <w:t>fields</w:t>
+      </w:r>
+      <w:proofErr w:type="spellEnd"/>
+      <w:r>
+        <w:t>.</w:t>
+      </w:r>
+    </w:p>
+    <w:p>
+      <w:r>
+        <w:t>-</w:t>
+      </w:r>
+      <w:proofErr w:type="spellStart"/>
+      <w:r>
+        <w:t>If</w:t>
+      </w:r>
+      <w:proofErr w:type="spellEnd"/>
+      <w:r>
+        <w:t xml:space="preserve"> </w:t>
+      </w:r>
+      <w:proofErr w:type="spellStart"/>
+      <w:r>
+        <w:t>the</w:t>
+      </w:r>
+      <w:proofErr w:type="spellEnd"/>
+      <w:r>
+        <w:t xml:space="preserve"> </w:t>
+      </w:r>
+      <w:proofErr w:type="spellStart"/>
+      <w:r>
+        <w:t>new</w:t>
+      </w:r>
+      <w:proofErr w:type="spellEnd"/>
+      <w:r>
+        <w:t xml:space="preserve"> </w:t>
+      </w:r>
+      <w:proofErr w:type="spellStart"/>
+      <w:r>
+        <w:t>sport</w:t>
+      </w:r>
+      <w:proofErr w:type="spellEnd"/>
+      <w:r>
+        <w:t xml:space="preserve"> </w:t>
+      </w:r>
+      <w:proofErr w:type="spellStart"/>
+      <w:r>
+        <w:t>user</w:t>
+      </w:r>
+      <w:proofErr w:type="spellEnd"/>
+      <w:r>
+        <w:t xml:space="preserve"> </w:t>
+      </w:r>
+      <w:proofErr w:type="spellStart"/>
+      <w:r>
+        <w:t>added</w:t>
+      </w:r>
+      <w:proofErr w:type="spellEnd"/>
+      <w:r>
+        <w:t xml:space="preserve"> is </w:t>
+      </w:r>
+      <w:proofErr w:type="spellStart"/>
+      <w:r>
+        <w:t>already</w:t>
+      </w:r>
+      <w:proofErr w:type="spellEnd"/>
+      <w:r>
+        <w:t xml:space="preserve"> in </w:t>
+      </w:r>
+      <w:proofErr w:type="spellStart"/>
+      <w:r>
+        <w:t>the</w:t>
+      </w:r>
+      <w:proofErr w:type="spellEnd"/>
+      <w:r>
+        <w:t xml:space="preserve"> </w:t>
+      </w:r>
+      <w:proofErr w:type="spellStart"/>
+      <w:r>
+        <w:t>database</w:t>
+      </w:r>
+      <w:proofErr w:type="spellEnd"/>
+      <w:r>
+        <w:t xml:space="preserve">, </w:t>
+      </w:r>
+      <w:proofErr w:type="spellStart"/>
+      <w:r>
+        <w:t>then</w:t>
+      </w:r>
+      <w:proofErr w:type="spellEnd"/>
+      <w:r>
+        <w:t xml:space="preserve"> it </w:t>
+      </w:r>
+      <w:proofErr w:type="spellStart"/>
+      <w:r>
+        <w:t>will</w:t>
+      </w:r>
+      <w:proofErr w:type="spellEnd"/>
+      <w:r>
+        <w:t xml:space="preserve"> be </w:t>
+      </w:r>
+      <w:proofErr w:type="spellStart"/>
+      <w:r>
+        <w:t>updated</w:t>
+      </w:r>
+      <w:proofErr w:type="spellEnd"/>
+      <w:r>
+        <w:t>.</w:t>
+      </w:r>
+    </w:p>
+    <w:p>
+      <w:r>
+        <w:t xml:space="preserve">-User </w:t>
+      </w:r>
+      <w:proofErr w:type="spellStart"/>
+      <w:r>
+        <w:t>able</w:t>
+      </w:r>
+      <w:proofErr w:type="spellEnd"/>
+      <w:r>
+        <w:t xml:space="preserve"> </w:t>
+      </w:r>
+      <w:proofErr w:type="spellStart"/>
+      <w:r>
+        <w:t>to</w:t>
+      </w:r>
+      <w:proofErr w:type="spellEnd"/>
+      <w:r>
+        <w:t xml:space="preserve"> </w:t>
+      </w:r>
+      <w:proofErr w:type="spellStart"/>
+      <w:r>
+        <w:t>edit</w:t>
+      </w:r>
+      <w:proofErr w:type="spellEnd"/>
+      <w:r>
+        <w:t xml:space="preserve"> </w:t>
+      </w:r>
+      <w:proofErr w:type="spellStart"/>
+      <w:r>
+        <w:t>spor</w:t>
+      </w:r>
+      <w:r>
+        <w:t>ts</w:t>
+      </w:r>
+      <w:proofErr w:type="spellEnd"/>
+      <w:r>
+        <w:t xml:space="preserve">, </w:t>
+      </w:r>
+      <w:proofErr w:type="spellStart"/>
+      <w:r>
+        <w:t>teams</w:t>
+      </w:r>
+      <w:proofErr w:type="spellEnd"/>
+      <w:r>
+        <w:t xml:space="preserve">, </w:t>
+      </w:r>
+      <w:proofErr w:type="spellStart"/>
+      <w:r>
+        <w:t>clubs</w:t>
+      </w:r>
+      <w:proofErr w:type="spellEnd"/>
+      <w:r>
+        <w:t>.</w:t>
+      </w:r>
+    </w:p>
+    <w:p>
+      <w:r>
+        <w:t xml:space="preserve">-User </w:t>
+      </w:r>
+      <w:proofErr w:type="spellStart"/>
+      <w:r>
+        <w:t>able</w:t>
+      </w:r>
+      <w:proofErr w:type="spellEnd"/>
+      <w:r>
+        <w:t xml:space="preserve"> </w:t>
+      </w:r>
+      <w:proofErr w:type="spellStart"/>
+      <w:r>
+        <w:t>to</w:t>
+      </w:r>
+      <w:proofErr w:type="spellEnd"/>
+      <w:r>
+        <w:t xml:space="preserve"> </w:t>
+      </w:r>
+      <w:proofErr w:type="spellStart"/>
+      <w:r>
+        <w:t>delete</w:t>
+      </w:r>
+      <w:proofErr w:type="spellEnd"/>
+      <w:r>
+        <w:t xml:space="preserve"> </w:t>
+      </w:r>
+      <w:proofErr w:type="spellStart"/>
+      <w:r>
+        <w:t>spor</w:t>
+      </w:r>
+      <w:r>
+        <w:t>ts</w:t>
+      </w:r>
+      <w:proofErr w:type="spellEnd"/>
+      <w:r>
+        <w:t xml:space="preserve">, </w:t>
+      </w:r>
+      <w:proofErr w:type="spellStart"/>
+      <w:r>
+        <w:t>teams</w:t>
+      </w:r>
+      <w:proofErr w:type="spellEnd"/>
+      <w:r>
+        <w:t xml:space="preserve">, </w:t>
+      </w:r>
+      <w:proofErr w:type="spellStart"/>
+      <w:r>
+        <w:t>clubs</w:t>
+      </w:r>
+      <w:proofErr w:type="spellEnd"/>
+      <w:r>
+        <w:t>.</w:t>
+      </w:r>
+    </w:p>
+    <w:p>
+      <w:r>
+        <w:t>-</w:t>
+      </w:r>
+      <w:proofErr w:type="spellStart"/>
+      <w:r>
+        <w:t>If</w:t>
+      </w:r>
+      <w:proofErr w:type="spellEnd"/>
+      <w:r>
+        <w:t xml:space="preserve"> </w:t>
+      </w:r>
+      <w:proofErr w:type="spellStart"/>
+      <w:r>
+        <w:t>user</w:t>
+      </w:r>
+      <w:proofErr w:type="spellEnd"/>
+      <w:r>
+        <w:t xml:space="preserve"> </w:t>
+      </w:r>
+      <w:proofErr w:type="spellStart"/>
+      <w:r>
+        <w:t>deletes</w:t>
+      </w:r>
+      <w:proofErr w:type="spellEnd"/>
+      <w:r>
+        <w:t xml:space="preserve"> a </w:t>
+      </w:r>
+      <w:proofErr w:type="spellStart"/>
+      <w:r>
+        <w:t>sport</w:t>
+      </w:r>
+      <w:proofErr w:type="spellEnd"/>
+      <w:r>
+        <w:t xml:space="preserve"> </w:t>
+      </w:r>
+      <w:proofErr w:type="spellStart"/>
+      <w:r>
+        <w:t>type</w:t>
+      </w:r>
+      <w:proofErr w:type="spellEnd"/>
+      <w:r>
+        <w:t xml:space="preserve">, </w:t>
+      </w:r>
+      <w:proofErr w:type="spellStart"/>
+      <w:r>
+        <w:t>then</w:t>
+      </w:r>
+      <w:proofErr w:type="spellEnd"/>
+      <w:r>
+        <w:t xml:space="preserve"> </w:t>
+      </w:r>
+      <w:proofErr w:type="spellStart"/>
+      <w:r>
+        <w:t>the</w:t>
+      </w:r>
+      <w:proofErr w:type="spellEnd"/>
+      <w:r>
+        <w:t xml:space="preserve"> </w:t>
+      </w:r>
+      <w:proofErr w:type="spellStart"/>
+      <w:r>
+        <w:t>related</w:t>
+      </w:r>
+      <w:proofErr w:type="spellEnd"/>
+      <w:r>
+        <w:t xml:space="preserve"> </w:t>
+      </w:r>
+      <w:proofErr w:type="spellStart"/>
+      <w:r>
+        <w:t>teams</w:t>
+      </w:r>
+      <w:proofErr w:type="spellEnd"/>
+      <w:r>
+        <w:t xml:space="preserve"> </w:t>
+      </w:r>
+      <w:proofErr w:type="spellStart"/>
+      <w:r>
+        <w:t>and</w:t>
+      </w:r>
+      <w:proofErr w:type="spellEnd"/>
+      <w:r>
+        <w:t xml:space="preserve"> </w:t>
+      </w:r>
+      <w:proofErr w:type="spellStart"/>
+      <w:r>
+        <w:t>fixtures</w:t>
+      </w:r>
+      <w:proofErr w:type="spellEnd"/>
+      <w:r>
+        <w:t xml:space="preserve"> </w:t>
+      </w:r>
+      <w:proofErr w:type="spellStart"/>
+      <w:r>
+        <w:t>also</w:t>
+      </w:r>
+      <w:proofErr w:type="spellEnd"/>
+      <w:r>
+        <w:t xml:space="preserve"> </w:t>
+      </w:r>
+      <w:proofErr w:type="spellStart"/>
+      <w:r>
+        <w:t>deleted</w:t>
+      </w:r>
+      <w:proofErr w:type="spellEnd"/>
+      <w:r>
+        <w:t>.</w:t>
+      </w:r>
+    </w:p>
+    <w:p>
+      <w:r>
+        <w:t>-</w:t>
+      </w:r>
+      <w:proofErr w:type="spellStart"/>
+      <w:r>
+        <w:t>If</w:t>
+      </w:r>
+      <w:proofErr w:type="spellEnd"/>
+      <w:r>
+        <w:t xml:space="preserve"> </w:t>
+      </w:r>
+      <w:proofErr w:type="spellStart"/>
+      <w:r>
+        <w:t>user</w:t>
+      </w:r>
+      <w:proofErr w:type="spellEnd"/>
+      <w:r>
+        <w:t xml:space="preserve"> </w:t>
+      </w:r>
+      <w:proofErr w:type="spellStart"/>
+      <w:r>
+        <w:t>deletes</w:t>
+      </w:r>
+      <w:proofErr w:type="spellEnd"/>
+      <w:r>
+        <w:t xml:space="preserve"> a </w:t>
+      </w:r>
+      <w:proofErr w:type="spellStart"/>
+      <w:r>
+        <w:t>team</w:t>
+      </w:r>
+      <w:proofErr w:type="spellEnd"/>
+      <w:r>
+        <w:t xml:space="preserve">, </w:t>
+      </w:r>
+      <w:proofErr w:type="spellStart"/>
+      <w:r>
+        <w:t>the</w:t>
+      </w:r>
+      <w:proofErr w:type="spellEnd"/>
+      <w:r>
+        <w:t xml:space="preserve"> </w:t>
+      </w:r>
+      <w:proofErr w:type="spellStart"/>
+      <w:r>
+        <w:t>related</w:t>
+      </w:r>
+      <w:proofErr w:type="spellEnd"/>
+      <w:r>
+        <w:t xml:space="preserve"> </w:t>
+      </w:r>
+      <w:proofErr w:type="spellStart"/>
+      <w:r>
+        <w:t>fixtures</w:t>
+      </w:r>
+      <w:proofErr w:type="spellEnd"/>
+      <w:r>
+        <w:t xml:space="preserve"> </w:t>
+      </w:r>
+      <w:proofErr w:type="spellStart"/>
+      <w:r>
+        <w:t>will</w:t>
+      </w:r>
+      <w:proofErr w:type="spellEnd"/>
+      <w:r>
+        <w:t xml:space="preserve"> be </w:t>
+      </w:r>
+      <w:proofErr w:type="spellStart"/>
+      <w:r>
+        <w:t>deleted</w:t>
+      </w:r>
+      <w:proofErr w:type="spellEnd"/>
+      <w:r>
+        <w:t xml:space="preserve"> </w:t>
+      </w:r>
+      <w:proofErr w:type="spellStart"/>
+      <w:r>
+        <w:t>too</w:t>
+      </w:r>
+      <w:proofErr w:type="spellEnd"/>
+      <w:r>
+        <w:t>.</w:t>
+      </w:r>
+    </w:p>
+    <w:p>
+      <w:r>
+        <w:t>-</w:t>
+      </w:r>
+      <w:r>
+        <w:t xml:space="preserve">A </w:t>
+      </w:r>
+      <w:proofErr w:type="spellStart"/>
+      <w:r>
+        <w:t>team</w:t>
+      </w:r>
+      <w:proofErr w:type="spellEnd"/>
+      <w:r>
+        <w:t xml:space="preserve"> can not </w:t>
+      </w:r>
+      <w:proofErr w:type="spellStart"/>
+      <w:r>
+        <w:t>play</w:t>
+      </w:r>
+      <w:proofErr w:type="spellEnd"/>
+      <w:r>
+        <w:t xml:space="preserve"> on a </w:t>
+      </w:r>
+      <w:proofErr w:type="spellStart"/>
+      <w:r>
+        <w:t>sport</w:t>
+      </w:r>
+      <w:proofErr w:type="spellEnd"/>
+      <w:r>
+        <w:t xml:space="preserve"> </w:t>
+      </w:r>
+      <w:proofErr w:type="spellStart"/>
+      <w:r>
+        <w:t>without</w:t>
+      </w:r>
+      <w:proofErr w:type="spellEnd"/>
+      <w:r>
+        <w:t xml:space="preserve"> </w:t>
+      </w:r>
+      <w:proofErr w:type="spellStart"/>
+      <w:r>
+        <w:t>having</w:t>
+      </w:r>
+      <w:proofErr w:type="spellEnd"/>
+      <w:r>
+        <w:t xml:space="preserve"> </w:t>
+      </w:r>
+      <w:proofErr w:type="spellStart"/>
+      <w:r>
+        <w:t>required</w:t>
+      </w:r>
+      <w:proofErr w:type="spellEnd"/>
+      <w:r>
+        <w:t xml:space="preserve"> </w:t>
+      </w:r>
+      <w:proofErr w:type="spellStart"/>
+      <w:r>
+        <w:t>member</w:t>
+      </w:r>
+      <w:proofErr w:type="spellEnd"/>
+      <w:r>
+        <w:t xml:space="preserve"> </w:t>
+      </w:r>
+      <w:proofErr w:type="spellStart"/>
+      <w:r>
+        <w:t>to</w:t>
+      </w:r>
+      <w:proofErr w:type="spellEnd"/>
+      <w:r>
+        <w:t xml:space="preserve"> </w:t>
+      </w:r>
+      <w:proofErr w:type="spellStart"/>
+      <w:r>
+        <w:t>play</w:t>
+      </w:r>
+      <w:proofErr w:type="spellEnd"/>
+      <w:r>
+        <w:t xml:space="preserve"> </w:t>
+      </w:r>
+      <w:proofErr w:type="spellStart"/>
+      <w:r>
+        <w:t>that</w:t>
+      </w:r>
+      <w:proofErr w:type="spellEnd"/>
+      <w:r>
+        <w:t xml:space="preserve"> </w:t>
+      </w:r>
+      <w:proofErr w:type="spellStart"/>
+      <w:r>
+        <w:t>sport</w:t>
+      </w:r>
+      <w:proofErr w:type="spellEnd"/>
+      <w:r>
+        <w:t>.</w:t>
+      </w:r>
+    </w:p>
+    <w:p>
+      <w:r>
+        <w:t>-</w:t>
+      </w:r>
+      <w:proofErr w:type="spellStart"/>
+      <w:r>
+        <w:t>Teams</w:t>
+      </w:r>
+      <w:proofErr w:type="spellEnd"/>
+      <w:r>
+        <w:t xml:space="preserve"> of </w:t>
+      </w:r>
+      <w:proofErr w:type="spellStart"/>
+      <w:r>
+        <w:t>different</w:t>
+      </w:r>
+      <w:proofErr w:type="spellEnd"/>
+      <w:r>
+        <w:t xml:space="preserve"> </w:t>
+      </w:r>
+      <w:proofErr w:type="spellStart"/>
+      <w:r>
+        <w:t>sport</w:t>
+      </w:r>
+      <w:proofErr w:type="spellEnd"/>
+      <w:r>
+        <w:t xml:space="preserve"> can not </w:t>
+      </w:r>
+      <w:proofErr w:type="spellStart"/>
+      <w:r>
+        <w:t>match</w:t>
+      </w:r>
+      <w:proofErr w:type="spellEnd"/>
+      <w:r>
+        <w:t>.</w:t>
+      </w:r>
+    </w:p>
+    <w:p>
+      <w:r>
+        <w:t>-</w:t>
+      </w:r>
+      <w:r>
+        <w:t xml:space="preserve">A </w:t>
+      </w:r>
+      <w:proofErr w:type="spellStart"/>
+      <w:r>
+        <w:t>team</w:t>
+      </w:r>
+      <w:proofErr w:type="spellEnd"/>
+      <w:r>
+        <w:t xml:space="preserve"> can not </w:t>
+      </w:r>
+      <w:proofErr w:type="spellStart"/>
+      <w:r>
+        <w:t>play</w:t>
+      </w:r>
+      <w:proofErr w:type="spellEnd"/>
+      <w:r>
+        <w:t xml:space="preserve"> </w:t>
+      </w:r>
+      <w:proofErr w:type="spellStart"/>
+      <w:r>
+        <w:t>more</w:t>
+      </w:r>
+      <w:proofErr w:type="spellEnd"/>
+      <w:r>
+        <w:t xml:space="preserve"> </w:t>
+      </w:r>
+      <w:proofErr w:type="spellStart"/>
+      <w:r>
+        <w:t>than</w:t>
+      </w:r>
+      <w:proofErr w:type="spellEnd"/>
+      <w:r>
+        <w:t xml:space="preserve"> </w:t>
+      </w:r>
+      <w:proofErr w:type="spellStart"/>
+      <w:r>
+        <w:t>one</w:t>
+      </w:r>
+      <w:proofErr w:type="spellEnd"/>
+      <w:r>
+        <w:t xml:space="preserve"> </w:t>
+      </w:r>
+      <w:proofErr w:type="spellStart"/>
+      <w:r>
+        <w:t>match</w:t>
+      </w:r>
+      <w:proofErr w:type="spellEnd"/>
+      <w:r>
+        <w:t xml:space="preserve"> at a </w:t>
+      </w:r>
+      <w:proofErr w:type="spellStart"/>
+      <w:r>
+        <w:t>day</w:t>
+      </w:r>
+      <w:proofErr w:type="spellEnd"/>
+      <w:r>
+        <w:t>.</w:t>
+      </w:r>
+    </w:p>
+    <w:p/>
+    <w:p>
+      <w:pPr>
+        <w:pStyle w:val="Balk4"/>
+      </w:pPr>
+      <w:proofErr w:type="gramStart"/>
+      <w:r>
+        <w:t>c</w:t>
+      </w:r>
+      <w:proofErr w:type="gramEnd"/>
+      <w:r>
+        <w:t>-)</w:t>
+      </w:r>
+    </w:p>
+    <w:p>
+      <w:r>
+        <w:rPr>
+          <w:noProof/>
+        </w:rPr>
+        <w:drawing>
+          <wp:inline distT="0" distB="0" distL="0" distR="0" wp14:anchorId="43C0D354" wp14:editId="5213A7EF">
+            <wp:extent cx="5760720" cy="3568065"/>
+            <wp:effectExtent l="0" t="0" r="0" b="0"/>
+            <wp:docPr id="1" name="Resim 1"/>
+            <wp:cNvGraphicFramePr>
+              <a:graphicFrameLocks xmlns:a="http://schemas.openxmlformats.org/drawingml/2006/main" noChangeAspect="1"/>
+            </wp:cNvGraphicFramePr>
+            <a:graphic xmlns:a="http://schemas.openxmlformats.org/drawingml/2006/main">
+              <a:graphicData uri="http://schemas.openxmlformats.org/drawingml/2006/picture">
+                <pic:pic xmlns:pic="http://schemas.openxmlformats.org/drawingml/2006/picture">
+                  <pic:nvPicPr>
+                    <pic:cNvPr id="1" name=""/>
+                    <pic:cNvPicPr/>
+                  </pic:nvPicPr>
+                  <pic:blipFill>
+                    <a:blip r:embed="rId7"/>
+                    <a:stretch>
+                      <a:fillRect/>
+                    </a:stretch>
+                  </pic:blipFill>
+                  <pic:spPr>
+                    <a:xfrm>
+                      <a:off x="0" y="0"/>
+                      <a:ext cx="5760720" cy="3568065"/>
+                    </a:xfrm>
+                    <a:prstGeom prst="rect">
+                      <a:avLst/>
+                    </a:prstGeom>
+                  </pic:spPr>
+                </pic:pic>
+              </a:graphicData>
+            </a:graphic>
+          </wp:inline>
+        </w:drawing>
+      </w:r>
+    </w:p>
     <w:sectPr>
-      <w:headerReference w:type="default" r:id="rId7"/>
+      <w:headerReference w:type="default" r:id="rId8"/>
       <w:pgSz w:w="11906" w:h="16838"/>
       <w:pgMar w:top="1417" w:right="1417" w:bottom="1417" w:left="1417" w:header="708" w:footer="708" w:gutter="0"/>
       <w:pgNumType w:start="0"/>
@@ -1203,9 +4318,52 @@
       <w:szCs w:val="24"/>
     </w:rPr>
   </w:style>
+  <w:style w:type="paragraph" w:styleId="Balk4">
+    <w:name w:val="heading 4"/>
+    <w:basedOn w:val="Normal"/>
+    <w:next w:val="Normal"/>
+    <w:link w:val="Balk4Char"/>
+    <w:uiPriority w:val="9"/>
+    <w:unhideWhenUsed/>
+    <w:qFormat/>
+    <w:rsid w:val="00F813E0"/>
+    <w:pPr>
+      <w:keepNext/>
+      <w:keepLines/>
+      <w:spacing w:before="40" w:after="0"/>
+      <w:outlineLvl w:val="3"/>
+    </w:pPr>
+    <w:rPr>
+      <w:rFonts w:asciiTheme="majorHAnsi" w:eastAsiaTheme="majorEastAsia" w:hAnsiTheme="majorHAnsi" w:cstheme="majorBidi"/>
+      <w:i/>
+      <w:iCs/>
+      <w:color w:val="2F5496" w:themeColor="accent1" w:themeShade="BF"/>
+    </w:rPr>
+  </w:style>
+  <w:style w:type="paragraph" w:styleId="Balk5">
+    <w:name w:val="heading 5"/>
+    <w:basedOn w:val="Normal"/>
+    <w:next w:val="Normal"/>
+    <w:link w:val="Balk5Char"/>
+    <w:uiPriority w:val="9"/>
+    <w:unhideWhenUsed/>
+    <w:qFormat/>
+    <w:rsid w:val="001D5B30"/>
+    <w:pPr>
+      <w:keepNext/>
+      <w:keepLines/>
+      <w:spacing w:before="40" w:after="0"/>
+      <w:outlineLvl w:val="4"/>
+    </w:pPr>
+    <w:rPr>
+      <w:rFonts w:asciiTheme="majorHAnsi" w:eastAsiaTheme="majorEastAsia" w:hAnsiTheme="majorHAnsi" w:cstheme="majorBidi"/>
+      <w:color w:val="2F5496" w:themeColor="accent1" w:themeShade="BF"/>
+    </w:rPr>
+  </w:style>
   <w:style w:type="character" w:default="1" w:styleId="VarsaylanParagrafYazTipi">
     <w:name w:val="Default Paragraph Font"/>
     <w:uiPriority w:val="1"/>
+    <w:semiHidden/>
     <w:unhideWhenUsed/>
   </w:style>
   <w:style w:type="table" w:default="1" w:styleId="NormalTablo">
@@ -1340,6 +4498,30 @@
       <w:color w:val="1F3763" w:themeColor="accent1" w:themeShade="7F"/>
       <w:sz w:val="24"/>
       <w:szCs w:val="24"/>
+    </w:rPr>
+  </w:style>
+  <w:style w:type="character" w:customStyle="1" w:styleId="Balk4Char">
+    <w:name w:val="Başlık 4 Char"/>
+    <w:basedOn w:val="VarsaylanParagrafYazTipi"/>
+    <w:link w:val="Balk4"/>
+    <w:uiPriority w:val="9"/>
+    <w:rsid w:val="00F813E0"/>
+    <w:rPr>
+      <w:rFonts w:asciiTheme="majorHAnsi" w:eastAsiaTheme="majorEastAsia" w:hAnsiTheme="majorHAnsi" w:cstheme="majorBidi"/>
+      <w:i/>
+      <w:iCs/>
+      <w:color w:val="2F5496" w:themeColor="accent1" w:themeShade="BF"/>
+    </w:rPr>
+  </w:style>
+  <w:style w:type="character" w:customStyle="1" w:styleId="Balk5Char">
+    <w:name w:val="Başlık 5 Char"/>
+    <w:basedOn w:val="VarsaylanParagrafYazTipi"/>
+    <w:link w:val="Balk5"/>
+    <w:uiPriority w:val="9"/>
+    <w:rsid w:val="001D5B30"/>
+    <w:rPr>
+      <w:rFonts w:asciiTheme="majorHAnsi" w:eastAsiaTheme="majorEastAsia" w:hAnsiTheme="majorHAnsi" w:cstheme="majorBidi"/>
+      <w:color w:val="2F5496" w:themeColor="accent1" w:themeShade="BF"/>
     </w:rPr>
   </w:style>
 </w:styles>

</xml_diff>

<commit_message>
SportsController created withviews and Index page of sports added to the layout
</commit_message>
<xml_diff>
--- a/AnalysisDocument.docx
+++ b/AnalysisDocument.docx
@@ -2870,11 +2870,6 @@
       </w:r>
     </w:p>
     <w:p>
-      <w:pPr>
-        <w:rPr>
-          <w:color w:val="ED7D31" w:themeColor="accent2"/>
-        </w:rPr>
-      </w:pPr>
       <w:proofErr w:type="spellStart"/>
       <w:r>
         <w:rPr>
@@ -2888,6 +2883,111 @@
           <w:color w:val="ED7D31" w:themeColor="accent2"/>
         </w:rPr>
         <w:t>:</w:t>
+      </w:r>
+      <w:r>
+        <w:rPr>
+          <w:color w:val="ED7D31" w:themeColor="accent2"/>
+        </w:rPr>
+        <w:t xml:space="preserve"> </w:t>
+      </w:r>
+      <w:r>
+        <w:t xml:space="preserve">Show </w:t>
+      </w:r>
+      <w:proofErr w:type="spellStart"/>
+      <w:r>
+        <w:t>all</w:t>
+      </w:r>
+      <w:proofErr w:type="spellEnd"/>
+      <w:r>
+        <w:t xml:space="preserve"> </w:t>
+      </w:r>
+      <w:proofErr w:type="spellStart"/>
+      <w:r>
+        <w:t>the</w:t>
+      </w:r>
+      <w:proofErr w:type="spellEnd"/>
+      <w:r>
+        <w:t xml:space="preserve"> </w:t>
+      </w:r>
+      <w:proofErr w:type="spellStart"/>
+      <w:r>
+        <w:t>fixtures</w:t>
+      </w:r>
+      <w:proofErr w:type="spellEnd"/>
+      <w:r>
+        <w:t xml:space="preserve"> </w:t>
+      </w:r>
+      <w:proofErr w:type="spellStart"/>
+      <w:r>
+        <w:t>without</w:t>
+      </w:r>
+      <w:proofErr w:type="spellEnd"/>
+      <w:r>
+        <w:t xml:space="preserve"> </w:t>
+      </w:r>
+      <w:proofErr w:type="spellStart"/>
+      <w:r>
+        <w:t>team</w:t>
+      </w:r>
+      <w:proofErr w:type="spellEnd"/>
+      <w:r>
+        <w:t xml:space="preserve"> </w:t>
+      </w:r>
+      <w:proofErr w:type="spellStart"/>
+      <w:r>
+        <w:t>scores</w:t>
+      </w:r>
+      <w:proofErr w:type="spellEnd"/>
+      <w:r>
+        <w:t xml:space="preserve"> </w:t>
+      </w:r>
+      <w:proofErr w:type="spellStart"/>
+      <w:r>
+        <w:t>by</w:t>
+      </w:r>
+      <w:proofErr w:type="spellEnd"/>
+      <w:r>
+        <w:t xml:space="preserve"> </w:t>
+      </w:r>
+      <w:proofErr w:type="spellStart"/>
+      <w:r>
+        <w:t>weekly</w:t>
+      </w:r>
+      <w:proofErr w:type="spellEnd"/>
+      <w:r>
+        <w:t xml:space="preserve"> </w:t>
+      </w:r>
+      <w:proofErr w:type="spellStart"/>
+      <w:r>
+        <w:t>and</w:t>
+      </w:r>
+      <w:proofErr w:type="spellEnd"/>
+      <w:r>
+        <w:t xml:space="preserve"> </w:t>
+      </w:r>
+      <w:proofErr w:type="spellStart"/>
+      <w:r>
+        <w:t>capsuled</w:t>
+      </w:r>
+      <w:proofErr w:type="spellEnd"/>
+      <w:r>
+        <w:t xml:space="preserve"> </w:t>
+      </w:r>
+      <w:proofErr w:type="spellStart"/>
+      <w:r>
+        <w:t>by</w:t>
+      </w:r>
+      <w:proofErr w:type="spellEnd"/>
+      <w:r>
+        <w:t xml:space="preserve"> </w:t>
+      </w:r>
+      <w:proofErr w:type="spellStart"/>
+      <w:r>
+        <w:t>day</w:t>
+      </w:r>
+      <w:proofErr w:type="spellEnd"/>
+      <w:r>
+        <w:t>.</w:t>
       </w:r>
     </w:p>
     <w:p>
@@ -3773,6 +3873,58 @@
         </w:drawing>
       </w:r>
     </w:p>
+    <w:p>
+      <w:proofErr w:type="spellStart"/>
+      <w:r>
+        <w:t>Scaffold-DbContext</w:t>
+      </w:r>
+      <w:proofErr w:type="spellEnd"/>
+      <w:r>
+        <w:t xml:space="preserve"> </w:t>
+      </w:r>
+      <w:r>
+        <w:t>"Server=(localdb)\</w:t>
+      </w:r>
+      <w:proofErr w:type="gramStart"/>
+      <w:r>
+        <w:t>mssqllocaldb;Database</w:t>
+      </w:r>
+      <w:proofErr w:type="gramEnd"/>
+      <w:r>
+        <w:t>=</w:t>
+      </w:r>
+      <w:r>
+        <w:t>SportFixturePoing</w:t>
+      </w:r>
+      <w:r>
+        <w:t xml:space="preserve">;Trusted_Connection=True;" </w:t>
+      </w:r>
+      <w:proofErr w:type="spellStart"/>
+      <w:r>
+        <w:t>Microsoft.EntityFrameworkCore.SqlServer</w:t>
+      </w:r>
+      <w:proofErr w:type="spellEnd"/>
+      <w:r>
+        <w:t xml:space="preserve"> </w:t>
+      </w:r>
+      <w:r>
+        <w:t>-</w:t>
+      </w:r>
+      <w:proofErr w:type="spellStart"/>
+      <w:r>
+        <w:t>OutputDir</w:t>
+      </w:r>
+      <w:proofErr w:type="spellEnd"/>
+      <w:r>
+        <w:t xml:space="preserve"> </w:t>
+      </w:r>
+      <w:proofErr w:type="spellStart"/>
+      <w:r>
+        <w:t>Models</w:t>
+      </w:r>
+      <w:proofErr w:type="spellEnd"/>
+    </w:p>
+    <w:p/>
     <w:sectPr>
       <w:headerReference w:type="default" r:id="rId8"/>
       <w:pgSz w:w="11906" w:h="16838"/>

</xml_diff>